<commit_message>
Writing Article for June 16th 2025
</commit_message>
<xml_diff>
--- a/Articles/2025/1-Blender-Continued/5-Bringing-In-A-Reference-Image/Bringing in a Reference Image.docx
+++ b/Articles/2025/1-Blender-Continued/5-Bringing-In-A-Reference-Image/Bringing in a Reference Image.docx
@@ -10,6 +10,1143 @@
         <w:t>Bringing in a Reference Image</w:t>
       </w:r>
     </w:p>
+    <w:sdt>
+      <w:sdtPr>
+        <w:id w:val="-975836988"/>
+        <w:docPartObj>
+          <w:docPartGallery w:val="Table of Contents"/>
+          <w:docPartUnique/>
+        </w:docPartObj>
+      </w:sdtPr>
+      <w:sdtEndPr>
+        <w:rPr>
+          <w:rFonts w:asciiTheme="minorHAnsi" w:eastAsiaTheme="minorHAnsi" w:hAnsiTheme="minorHAnsi" w:cstheme="minorBidi"/>
+          <w:b/>
+          <w:bCs/>
+          <w:noProof/>
+          <w:color w:val="auto"/>
+          <w:sz w:val="22"/>
+          <w:szCs w:val="22"/>
+        </w:rPr>
+      </w:sdtEndPr>
+      <w:sdtContent>
+        <w:p>
+          <w:pPr>
+            <w:pStyle w:val="TOCHeading"/>
+          </w:pPr>
+          <w:r>
+            <w:t>Contents</w:t>
+          </w:r>
+        </w:p>
+        <w:p>
+          <w:pPr>
+            <w:pStyle w:val="TOC1"/>
+            <w:tabs>
+              <w:tab w:val="right" w:leader="dot" w:pos="9350"/>
+            </w:tabs>
+            <w:rPr>
+              <w:noProof/>
+            </w:rPr>
+          </w:pPr>
+          <w:r>
+            <w:fldChar w:fldCharType="begin"/>
+          </w:r>
+          <w:r>
+            <w:instrText xml:space="preserve"> TOC \o "1-3" \h \z \u </w:instrText>
+          </w:r>
+          <w:r>
+            <w:fldChar w:fldCharType="separate"/>
+          </w:r>
+          <w:hyperlink w:anchor="_Toc189881329" w:history="1">
+            <w:r>
+              <w:rPr>
+                <w:rStyle w:val="Hyperlink"/>
+                <w:noProof/>
+              </w:rPr>
+              <w:t>Getting Started</w:t>
+            </w:r>
+            <w:r>
+              <w:rPr>
+                <w:noProof/>
+                <w:webHidden/>
+              </w:rPr>
+              <w:tab/>
+            </w:r>
+            <w:r>
+              <w:rPr>
+                <w:noProof/>
+                <w:webHidden/>
+              </w:rPr>
+              <w:fldChar w:fldCharType="begin"/>
+            </w:r>
+            <w:r>
+              <w:rPr>
+                <w:noProof/>
+                <w:webHidden/>
+              </w:rPr>
+              <w:instrText xml:space="preserve"> PAGEREF _Toc189881329 \h </w:instrText>
+            </w:r>
+            <w:r>
+              <w:rPr>
+                <w:noProof/>
+                <w:webHidden/>
+              </w:rPr>
+            </w:r>
+            <w:r>
+              <w:rPr>
+                <w:noProof/>
+                <w:webHidden/>
+              </w:rPr>
+              <w:fldChar w:fldCharType="separate"/>
+            </w:r>
+            <w:r>
+              <w:rPr>
+                <w:noProof/>
+                <w:webHidden/>
+              </w:rPr>
+              <w:t>1</w:t>
+            </w:r>
+            <w:r>
+              <w:rPr>
+                <w:noProof/>
+                <w:webHidden/>
+              </w:rPr>
+              <w:fldChar w:fldCharType="end"/>
+            </w:r>
+          </w:hyperlink>
+        </w:p>
+        <w:p>
+          <w:pPr>
+            <w:pStyle w:val="TOC1"/>
+            <w:tabs>
+              <w:tab w:val="right" w:leader="dot" w:pos="9350"/>
+            </w:tabs>
+            <w:rPr>
+              <w:noProof/>
+            </w:rPr>
+          </w:pPr>
+          <w:hyperlink w:anchor="_Toc189881330" w:history="1">
+            <w:r>
+              <w:rPr>
+                <w:rStyle w:val="Hyperlink"/>
+                <w:noProof/>
+              </w:rPr>
+              <w:t>Setting up</w:t>
+            </w:r>
+            <w:r>
+              <w:rPr>
+                <w:noProof/>
+                <w:webHidden/>
+              </w:rPr>
+              <w:tab/>
+            </w:r>
+            <w:r>
+              <w:rPr>
+                <w:noProof/>
+                <w:webHidden/>
+              </w:rPr>
+              <w:fldChar w:fldCharType="begin"/>
+            </w:r>
+            <w:r>
+              <w:rPr>
+                <w:noProof/>
+                <w:webHidden/>
+              </w:rPr>
+              <w:instrText xml:space="preserve"> PAGEREF _Toc189881330 \h </w:instrText>
+            </w:r>
+            <w:r>
+              <w:rPr>
+                <w:noProof/>
+                <w:webHidden/>
+              </w:rPr>
+            </w:r>
+            <w:r>
+              <w:rPr>
+                <w:noProof/>
+                <w:webHidden/>
+              </w:rPr>
+              <w:fldChar w:fldCharType="separate"/>
+            </w:r>
+            <w:r>
+              <w:rPr>
+                <w:noProof/>
+                <w:webHidden/>
+              </w:rPr>
+              <w:t>2</w:t>
+            </w:r>
+            <w:r>
+              <w:rPr>
+                <w:noProof/>
+                <w:webHidden/>
+              </w:rPr>
+              <w:fldChar w:fldCharType="end"/>
+            </w:r>
+          </w:hyperlink>
+        </w:p>
+        <w:p>
+          <w:pPr>
+            <w:pStyle w:val="TOC1"/>
+            <w:tabs>
+              <w:tab w:val="right" w:leader="dot" w:pos="9350"/>
+            </w:tabs>
+            <w:rPr>
+              <w:noProof/>
+            </w:rPr>
+          </w:pPr>
+          <w:hyperlink w:anchor="_Toc189881331" w:history="1">
+            <w:r>
+              <w:rPr>
+                <w:rStyle w:val="Hyperlink"/>
+                <w:noProof/>
+              </w:rPr>
+              <w:t>Add a New Collection</w:t>
+            </w:r>
+            <w:r>
+              <w:rPr>
+                <w:noProof/>
+                <w:webHidden/>
+              </w:rPr>
+              <w:tab/>
+            </w:r>
+            <w:r>
+              <w:rPr>
+                <w:noProof/>
+                <w:webHidden/>
+              </w:rPr>
+              <w:fldChar w:fldCharType="begin"/>
+            </w:r>
+            <w:r>
+              <w:rPr>
+                <w:noProof/>
+                <w:webHidden/>
+              </w:rPr>
+              <w:instrText xml:space="preserve"> PAGEREF _Toc189881331 \h </w:instrText>
+            </w:r>
+            <w:r>
+              <w:rPr>
+                <w:noProof/>
+                <w:webHidden/>
+              </w:rPr>
+            </w:r>
+            <w:r>
+              <w:rPr>
+                <w:noProof/>
+                <w:webHidden/>
+              </w:rPr>
+              <w:fldChar w:fldCharType="separate"/>
+            </w:r>
+            <w:r>
+              <w:rPr>
+                <w:noProof/>
+                <w:webHidden/>
+              </w:rPr>
+              <w:t>3</w:t>
+            </w:r>
+            <w:r>
+              <w:rPr>
+                <w:noProof/>
+                <w:webHidden/>
+              </w:rPr>
+              <w:fldChar w:fldCharType="end"/>
+            </w:r>
+          </w:hyperlink>
+        </w:p>
+        <w:p>
+          <w:pPr>
+            <w:pStyle w:val="TOC1"/>
+            <w:tabs>
+              <w:tab w:val="right" w:leader="dot" w:pos="9350"/>
+            </w:tabs>
+            <w:rPr>
+              <w:noProof/>
+            </w:rPr>
+          </w:pPr>
+          <w:hyperlink w:anchor="_Toc189881332" w:history="1">
+            <w:r>
+              <w:rPr>
+                <w:rStyle w:val="Hyperlink"/>
+                <w:noProof/>
+              </w:rPr>
+              <w:t>Adding the Front Reference Image</w:t>
+            </w:r>
+            <w:r>
+              <w:rPr>
+                <w:noProof/>
+                <w:webHidden/>
+              </w:rPr>
+              <w:tab/>
+            </w:r>
+            <w:r>
+              <w:rPr>
+                <w:noProof/>
+                <w:webHidden/>
+              </w:rPr>
+              <w:fldChar w:fldCharType="begin"/>
+            </w:r>
+            <w:r>
+              <w:rPr>
+                <w:noProof/>
+                <w:webHidden/>
+              </w:rPr>
+              <w:instrText xml:space="preserve"> PAGEREF _Toc189881332 \h </w:instrText>
+            </w:r>
+            <w:r>
+              <w:rPr>
+                <w:noProof/>
+                <w:webHidden/>
+              </w:rPr>
+            </w:r>
+            <w:r>
+              <w:rPr>
+                <w:noProof/>
+                <w:webHidden/>
+              </w:rPr>
+              <w:fldChar w:fldCharType="separate"/>
+            </w:r>
+            <w:r>
+              <w:rPr>
+                <w:noProof/>
+                <w:webHidden/>
+              </w:rPr>
+              <w:t>3</w:t>
+            </w:r>
+            <w:r>
+              <w:rPr>
+                <w:noProof/>
+                <w:webHidden/>
+              </w:rPr>
+              <w:fldChar w:fldCharType="end"/>
+            </w:r>
+          </w:hyperlink>
+        </w:p>
+        <w:p>
+          <w:pPr>
+            <w:pStyle w:val="TOC1"/>
+            <w:tabs>
+              <w:tab w:val="right" w:leader="dot" w:pos="9350"/>
+            </w:tabs>
+            <w:rPr>
+              <w:noProof/>
+            </w:rPr>
+          </w:pPr>
+          <w:hyperlink w:anchor="_Toc189881333" w:history="1">
+            <w:r>
+              <w:rPr>
+                <w:rStyle w:val="Hyperlink"/>
+                <w:noProof/>
+              </w:rPr>
+              <w:t>Naming the Reference Image</w:t>
+            </w:r>
+            <w:r>
+              <w:rPr>
+                <w:noProof/>
+                <w:webHidden/>
+              </w:rPr>
+              <w:tab/>
+            </w:r>
+            <w:r>
+              <w:rPr>
+                <w:noProof/>
+                <w:webHidden/>
+              </w:rPr>
+              <w:fldChar w:fldCharType="begin"/>
+            </w:r>
+            <w:r>
+              <w:rPr>
+                <w:noProof/>
+                <w:webHidden/>
+              </w:rPr>
+              <w:instrText xml:space="preserve"> PAGEREF _Toc189881333 \h </w:instrText>
+            </w:r>
+            <w:r>
+              <w:rPr>
+                <w:noProof/>
+                <w:webHidden/>
+              </w:rPr>
+            </w:r>
+            <w:r>
+              <w:rPr>
+                <w:noProof/>
+                <w:webHidden/>
+              </w:rPr>
+              <w:fldChar w:fldCharType="separate"/>
+            </w:r>
+            <w:r>
+              <w:rPr>
+                <w:noProof/>
+                <w:webHidden/>
+              </w:rPr>
+              <w:t>5</w:t>
+            </w:r>
+            <w:r>
+              <w:rPr>
+                <w:noProof/>
+                <w:webHidden/>
+              </w:rPr>
+              <w:fldChar w:fldCharType="end"/>
+            </w:r>
+          </w:hyperlink>
+        </w:p>
+        <w:p>
+          <w:pPr>
+            <w:pStyle w:val="TOC1"/>
+            <w:tabs>
+              <w:tab w:val="right" w:leader="dot" w:pos="9350"/>
+            </w:tabs>
+            <w:rPr>
+              <w:noProof/>
+            </w:rPr>
+          </w:pPr>
+          <w:hyperlink w:anchor="_Toc189881334" w:history="1">
+            <w:r>
+              <w:rPr>
+                <w:rStyle w:val="Hyperlink"/>
+                <w:noProof/>
+              </w:rPr>
+              <w:t>Adding the Side View</w:t>
+            </w:r>
+            <w:r>
+              <w:rPr>
+                <w:noProof/>
+                <w:webHidden/>
+              </w:rPr>
+              <w:tab/>
+            </w:r>
+            <w:r>
+              <w:rPr>
+                <w:noProof/>
+                <w:webHidden/>
+              </w:rPr>
+              <w:fldChar w:fldCharType="begin"/>
+            </w:r>
+            <w:r>
+              <w:rPr>
+                <w:noProof/>
+                <w:webHidden/>
+              </w:rPr>
+              <w:instrText xml:space="preserve"> PAGEREF _Toc189881334 \h </w:instrText>
+            </w:r>
+            <w:r>
+              <w:rPr>
+                <w:noProof/>
+                <w:webHidden/>
+              </w:rPr>
+            </w:r>
+            <w:r>
+              <w:rPr>
+                <w:noProof/>
+                <w:webHidden/>
+              </w:rPr>
+              <w:fldChar w:fldCharType="separate"/>
+            </w:r>
+            <w:r>
+              <w:rPr>
+                <w:noProof/>
+                <w:webHidden/>
+              </w:rPr>
+              <w:t>6</w:t>
+            </w:r>
+            <w:r>
+              <w:rPr>
+                <w:noProof/>
+                <w:webHidden/>
+              </w:rPr>
+              <w:fldChar w:fldCharType="end"/>
+            </w:r>
+          </w:hyperlink>
+        </w:p>
+        <w:p>
+          <w:pPr>
+            <w:pStyle w:val="TOC1"/>
+            <w:tabs>
+              <w:tab w:val="right" w:leader="dot" w:pos="9350"/>
+            </w:tabs>
+            <w:rPr>
+              <w:noProof/>
+            </w:rPr>
+          </w:pPr>
+          <w:hyperlink w:anchor="_Toc189881335" w:history="1">
+            <w:r>
+              <w:rPr>
+                <w:rStyle w:val="Hyperlink"/>
+                <w:noProof/>
+              </w:rPr>
+              <w:t>Move the Front Image Reference into Position</w:t>
+            </w:r>
+            <w:r>
+              <w:rPr>
+                <w:noProof/>
+                <w:webHidden/>
+              </w:rPr>
+              <w:tab/>
+            </w:r>
+            <w:r>
+              <w:rPr>
+                <w:noProof/>
+                <w:webHidden/>
+              </w:rPr>
+              <w:fldChar w:fldCharType="begin"/>
+            </w:r>
+            <w:r>
+              <w:rPr>
+                <w:noProof/>
+                <w:webHidden/>
+              </w:rPr>
+              <w:instrText xml:space="preserve"> PAGEREF _Toc189881335 \h </w:instrText>
+            </w:r>
+            <w:r>
+              <w:rPr>
+                <w:noProof/>
+                <w:webHidden/>
+              </w:rPr>
+            </w:r>
+            <w:r>
+              <w:rPr>
+                <w:noProof/>
+                <w:webHidden/>
+              </w:rPr>
+              <w:fldChar w:fldCharType="separate"/>
+            </w:r>
+            <w:r>
+              <w:rPr>
+                <w:noProof/>
+                <w:webHidden/>
+              </w:rPr>
+              <w:t>7</w:t>
+            </w:r>
+            <w:r>
+              <w:rPr>
+                <w:noProof/>
+                <w:webHidden/>
+              </w:rPr>
+              <w:fldChar w:fldCharType="end"/>
+            </w:r>
+          </w:hyperlink>
+        </w:p>
+        <w:p>
+          <w:pPr>
+            <w:pStyle w:val="TOC1"/>
+            <w:tabs>
+              <w:tab w:val="right" w:leader="dot" w:pos="9350"/>
+            </w:tabs>
+            <w:rPr>
+              <w:noProof/>
+            </w:rPr>
+          </w:pPr>
+          <w:hyperlink w:anchor="_Toc189881336" w:history="1">
+            <w:r>
+              <w:rPr>
+                <w:rStyle w:val="Hyperlink"/>
+                <w:noProof/>
+              </w:rPr>
+              <w:t>Adding the Back View</w:t>
+            </w:r>
+            <w:r>
+              <w:rPr>
+                <w:noProof/>
+                <w:webHidden/>
+              </w:rPr>
+              <w:tab/>
+            </w:r>
+            <w:r>
+              <w:rPr>
+                <w:noProof/>
+                <w:webHidden/>
+              </w:rPr>
+              <w:fldChar w:fldCharType="begin"/>
+            </w:r>
+            <w:r>
+              <w:rPr>
+                <w:noProof/>
+                <w:webHidden/>
+              </w:rPr>
+              <w:instrText xml:space="preserve"> PAGEREF _Toc189881336 \h </w:instrText>
+            </w:r>
+            <w:r>
+              <w:rPr>
+                <w:noProof/>
+                <w:webHidden/>
+              </w:rPr>
+            </w:r>
+            <w:r>
+              <w:rPr>
+                <w:noProof/>
+                <w:webHidden/>
+              </w:rPr>
+              <w:fldChar w:fldCharType="separate"/>
+            </w:r>
+            <w:r>
+              <w:rPr>
+                <w:noProof/>
+                <w:webHidden/>
+              </w:rPr>
+              <w:t>8</w:t>
+            </w:r>
+            <w:r>
+              <w:rPr>
+                <w:noProof/>
+                <w:webHidden/>
+              </w:rPr>
+              <w:fldChar w:fldCharType="end"/>
+            </w:r>
+          </w:hyperlink>
+        </w:p>
+        <w:p>
+          <w:pPr>
+            <w:pStyle w:val="TOC1"/>
+            <w:tabs>
+              <w:tab w:val="right" w:leader="dot" w:pos="9350"/>
+            </w:tabs>
+            <w:rPr>
+              <w:noProof/>
+            </w:rPr>
+          </w:pPr>
+          <w:hyperlink w:anchor="_Toc189881337" w:history="1">
+            <w:r>
+              <w:rPr>
+                <w:rStyle w:val="Hyperlink"/>
+                <w:noProof/>
+              </w:rPr>
+              <w:t>Setting up the Properties in Property Panel</w:t>
+            </w:r>
+            <w:r>
+              <w:rPr>
+                <w:noProof/>
+                <w:webHidden/>
+              </w:rPr>
+              <w:tab/>
+            </w:r>
+            <w:r>
+              <w:rPr>
+                <w:noProof/>
+                <w:webHidden/>
+              </w:rPr>
+              <w:fldChar w:fldCharType="begin"/>
+            </w:r>
+            <w:r>
+              <w:rPr>
+                <w:noProof/>
+                <w:webHidden/>
+              </w:rPr>
+              <w:instrText xml:space="preserve"> PAGEREF _Toc189881337 \h </w:instrText>
+            </w:r>
+            <w:r>
+              <w:rPr>
+                <w:noProof/>
+                <w:webHidden/>
+              </w:rPr>
+            </w:r>
+            <w:r>
+              <w:rPr>
+                <w:noProof/>
+                <w:webHidden/>
+              </w:rPr>
+              <w:fldChar w:fldCharType="separate"/>
+            </w:r>
+            <w:r>
+              <w:rPr>
+                <w:noProof/>
+                <w:webHidden/>
+              </w:rPr>
+              <w:t>10</w:t>
+            </w:r>
+            <w:r>
+              <w:rPr>
+                <w:noProof/>
+                <w:webHidden/>
+              </w:rPr>
+              <w:fldChar w:fldCharType="end"/>
+            </w:r>
+          </w:hyperlink>
+        </w:p>
+        <w:p>
+          <w:pPr>
+            <w:pStyle w:val="TOC1"/>
+            <w:tabs>
+              <w:tab w:val="right" w:leader="dot" w:pos="9350"/>
+            </w:tabs>
+            <w:rPr>
+              <w:noProof/>
+            </w:rPr>
+          </w:pPr>
+          <w:hyperlink w:anchor="_Toc189881338" w:history="1">
+            <w:r>
+              <w:rPr>
+                <w:rStyle w:val="Hyperlink"/>
+                <w:noProof/>
+              </w:rPr>
+              <w:t>The Offset section of the Property Panel</w:t>
+            </w:r>
+            <w:r>
+              <w:rPr>
+                <w:noProof/>
+                <w:webHidden/>
+              </w:rPr>
+              <w:tab/>
+            </w:r>
+            <w:r>
+              <w:rPr>
+                <w:noProof/>
+                <w:webHidden/>
+              </w:rPr>
+              <w:fldChar w:fldCharType="begin"/>
+            </w:r>
+            <w:r>
+              <w:rPr>
+                <w:noProof/>
+                <w:webHidden/>
+              </w:rPr>
+              <w:instrText xml:space="preserve"> PAGEREF _Toc189881338 \h </w:instrText>
+            </w:r>
+            <w:r>
+              <w:rPr>
+                <w:noProof/>
+                <w:webHidden/>
+              </w:rPr>
+            </w:r>
+            <w:r>
+              <w:rPr>
+                <w:noProof/>
+                <w:webHidden/>
+              </w:rPr>
+              <w:fldChar w:fldCharType="separate"/>
+            </w:r>
+            <w:r>
+              <w:rPr>
+                <w:noProof/>
+                <w:webHidden/>
+              </w:rPr>
+              <w:t>10</w:t>
+            </w:r>
+            <w:r>
+              <w:rPr>
+                <w:noProof/>
+                <w:webHidden/>
+              </w:rPr>
+              <w:fldChar w:fldCharType="end"/>
+            </w:r>
+          </w:hyperlink>
+        </w:p>
+        <w:p>
+          <w:pPr>
+            <w:pStyle w:val="TOC1"/>
+            <w:tabs>
+              <w:tab w:val="right" w:leader="dot" w:pos="9350"/>
+            </w:tabs>
+            <w:rPr>
+              <w:noProof/>
+            </w:rPr>
+          </w:pPr>
+          <w:hyperlink w:anchor="_Toc189881339" w:history="1">
+            <w:r>
+              <w:rPr>
+                <w:rStyle w:val="Hyperlink"/>
+                <w:noProof/>
+              </w:rPr>
+              <w:t>Setting the Opacity</w:t>
+            </w:r>
+            <w:r>
+              <w:rPr>
+                <w:noProof/>
+                <w:webHidden/>
+              </w:rPr>
+              <w:tab/>
+            </w:r>
+            <w:r>
+              <w:rPr>
+                <w:noProof/>
+                <w:webHidden/>
+              </w:rPr>
+              <w:fldChar w:fldCharType="begin"/>
+            </w:r>
+            <w:r>
+              <w:rPr>
+                <w:noProof/>
+                <w:webHidden/>
+              </w:rPr>
+              <w:instrText xml:space="preserve"> PAGEREF _Toc189881339 \h </w:instrText>
+            </w:r>
+            <w:r>
+              <w:rPr>
+                <w:noProof/>
+                <w:webHidden/>
+              </w:rPr>
+            </w:r>
+            <w:r>
+              <w:rPr>
+                <w:noProof/>
+                <w:webHidden/>
+              </w:rPr>
+              <w:fldChar w:fldCharType="separate"/>
+            </w:r>
+            <w:r>
+              <w:rPr>
+                <w:noProof/>
+                <w:webHidden/>
+              </w:rPr>
+              <w:t>11</w:t>
+            </w:r>
+            <w:r>
+              <w:rPr>
+                <w:noProof/>
+                <w:webHidden/>
+              </w:rPr>
+              <w:fldChar w:fldCharType="end"/>
+            </w:r>
+          </w:hyperlink>
+        </w:p>
+        <w:p>
+          <w:pPr>
+            <w:pStyle w:val="TOC1"/>
+            <w:tabs>
+              <w:tab w:val="right" w:leader="dot" w:pos="9350"/>
+            </w:tabs>
+            <w:rPr>
+              <w:noProof/>
+            </w:rPr>
+          </w:pPr>
+          <w:hyperlink w:anchor="_Toc189881340" w:history="1">
+            <w:r>
+              <w:rPr>
+                <w:rStyle w:val="Hyperlink"/>
+                <w:noProof/>
+              </w:rPr>
+              <w:t>Only Viewing Certain sides of the Image</w:t>
+            </w:r>
+            <w:r>
+              <w:rPr>
+                <w:noProof/>
+                <w:webHidden/>
+              </w:rPr>
+              <w:tab/>
+            </w:r>
+            <w:r>
+              <w:rPr>
+                <w:noProof/>
+                <w:webHidden/>
+              </w:rPr>
+              <w:fldChar w:fldCharType="begin"/>
+            </w:r>
+            <w:r>
+              <w:rPr>
+                <w:noProof/>
+                <w:webHidden/>
+              </w:rPr>
+              <w:instrText xml:space="preserve"> PAGEREF _Toc189881340 \h </w:instrText>
+            </w:r>
+            <w:r>
+              <w:rPr>
+                <w:noProof/>
+                <w:webHidden/>
+              </w:rPr>
+            </w:r>
+            <w:r>
+              <w:rPr>
+                <w:noProof/>
+                <w:webHidden/>
+              </w:rPr>
+              <w:fldChar w:fldCharType="separate"/>
+            </w:r>
+            <w:r>
+              <w:rPr>
+                <w:noProof/>
+                <w:webHidden/>
+              </w:rPr>
+              <w:t>12</w:t>
+            </w:r>
+            <w:r>
+              <w:rPr>
+                <w:noProof/>
+                <w:webHidden/>
+              </w:rPr>
+              <w:fldChar w:fldCharType="end"/>
+            </w:r>
+          </w:hyperlink>
+        </w:p>
+        <w:p>
+          <w:pPr>
+            <w:pStyle w:val="TOC1"/>
+            <w:tabs>
+              <w:tab w:val="right" w:leader="dot" w:pos="9350"/>
+            </w:tabs>
+            <w:rPr>
+              <w:noProof/>
+            </w:rPr>
+          </w:pPr>
+          <w:hyperlink w:anchor="_Toc189881341" w:history="1">
+            <w:r>
+              <w:rPr>
+                <w:rStyle w:val="Hyperlink"/>
+                <w:noProof/>
+              </w:rPr>
+              <w:t>Change The Back Image to Be Only Viewed from the Front of It</w:t>
+            </w:r>
+            <w:r>
+              <w:rPr>
+                <w:noProof/>
+                <w:webHidden/>
+              </w:rPr>
+              <w:tab/>
+            </w:r>
+            <w:r>
+              <w:rPr>
+                <w:noProof/>
+                <w:webHidden/>
+              </w:rPr>
+              <w:fldChar w:fldCharType="begin"/>
+            </w:r>
+            <w:r>
+              <w:rPr>
+                <w:noProof/>
+                <w:webHidden/>
+              </w:rPr>
+              <w:instrText xml:space="preserve"> PAGEREF _Toc189881341 \h </w:instrText>
+            </w:r>
+            <w:r>
+              <w:rPr>
+                <w:noProof/>
+                <w:webHidden/>
+              </w:rPr>
+            </w:r>
+            <w:r>
+              <w:rPr>
+                <w:noProof/>
+                <w:webHidden/>
+              </w:rPr>
+              <w:fldChar w:fldCharType="separate"/>
+            </w:r>
+            <w:r>
+              <w:rPr>
+                <w:noProof/>
+                <w:webHidden/>
+              </w:rPr>
+              <w:t>14</w:t>
+            </w:r>
+            <w:r>
+              <w:rPr>
+                <w:noProof/>
+                <w:webHidden/>
+              </w:rPr>
+              <w:fldChar w:fldCharType="end"/>
+            </w:r>
+          </w:hyperlink>
+        </w:p>
+        <w:p>
+          <w:pPr>
+            <w:pStyle w:val="TOC1"/>
+            <w:tabs>
+              <w:tab w:val="right" w:leader="dot" w:pos="9350"/>
+            </w:tabs>
+            <w:rPr>
+              <w:noProof/>
+            </w:rPr>
+          </w:pPr>
+          <w:hyperlink w:anchor="_Toc189881342" w:history="1">
+            <w:r>
+              <w:rPr>
+                <w:rStyle w:val="Hyperlink"/>
+                <w:noProof/>
+              </w:rPr>
+              <w:t>Controlling Viewing from the Perspective View</w:t>
+            </w:r>
+            <w:r>
+              <w:rPr>
+                <w:noProof/>
+                <w:webHidden/>
+              </w:rPr>
+              <w:tab/>
+            </w:r>
+            <w:r>
+              <w:rPr>
+                <w:noProof/>
+                <w:webHidden/>
+              </w:rPr>
+              <w:fldChar w:fldCharType="begin"/>
+            </w:r>
+            <w:r>
+              <w:rPr>
+                <w:noProof/>
+                <w:webHidden/>
+              </w:rPr>
+              <w:instrText xml:space="preserve"> PAGEREF _Toc189881342 \h </w:instrText>
+            </w:r>
+            <w:r>
+              <w:rPr>
+                <w:noProof/>
+                <w:webHidden/>
+              </w:rPr>
+            </w:r>
+            <w:r>
+              <w:rPr>
+                <w:noProof/>
+                <w:webHidden/>
+              </w:rPr>
+              <w:fldChar w:fldCharType="separate"/>
+            </w:r>
+            <w:r>
+              <w:rPr>
+                <w:noProof/>
+                <w:webHidden/>
+              </w:rPr>
+              <w:t>15</w:t>
+            </w:r>
+            <w:r>
+              <w:rPr>
+                <w:noProof/>
+                <w:webHidden/>
+              </w:rPr>
+              <w:fldChar w:fldCharType="end"/>
+            </w:r>
+          </w:hyperlink>
+        </w:p>
+        <w:p>
+          <w:pPr>
+            <w:pStyle w:val="TOC1"/>
+            <w:tabs>
+              <w:tab w:val="right" w:leader="dot" w:pos="9350"/>
+            </w:tabs>
+            <w:rPr>
+              <w:noProof/>
+            </w:rPr>
+          </w:pPr>
+          <w:hyperlink w:anchor="_Toc189881343" w:history="1">
+            <w:r>
+              <w:rPr>
+                <w:rStyle w:val="Hyperlink"/>
+                <w:noProof/>
+              </w:rPr>
+              <w:t>Finish the Opacity changes for all the images</w:t>
+            </w:r>
+            <w:r>
+              <w:rPr>
+                <w:noProof/>
+                <w:webHidden/>
+              </w:rPr>
+              <w:tab/>
+            </w:r>
+            <w:r>
+              <w:rPr>
+                <w:noProof/>
+                <w:webHidden/>
+              </w:rPr>
+              <w:fldChar w:fldCharType="begin"/>
+            </w:r>
+            <w:r>
+              <w:rPr>
+                <w:noProof/>
+                <w:webHidden/>
+              </w:rPr>
+              <w:instrText xml:space="preserve"> PAGEREF _Toc189881343 \h </w:instrText>
+            </w:r>
+            <w:r>
+              <w:rPr>
+                <w:noProof/>
+                <w:webHidden/>
+              </w:rPr>
+            </w:r>
+            <w:r>
+              <w:rPr>
+                <w:noProof/>
+                <w:webHidden/>
+              </w:rPr>
+              <w:fldChar w:fldCharType="separate"/>
+            </w:r>
+            <w:r>
+              <w:rPr>
+                <w:noProof/>
+                <w:webHidden/>
+              </w:rPr>
+              <w:t>16</w:t>
+            </w:r>
+            <w:r>
+              <w:rPr>
+                <w:noProof/>
+                <w:webHidden/>
+              </w:rPr>
+              <w:fldChar w:fldCharType="end"/>
+            </w:r>
+          </w:hyperlink>
+        </w:p>
+        <w:p>
+          <w:pPr>
+            <w:pStyle w:val="TOC1"/>
+            <w:tabs>
+              <w:tab w:val="right" w:leader="dot" w:pos="9350"/>
+            </w:tabs>
+            <w:rPr>
+              <w:noProof/>
+            </w:rPr>
+          </w:pPr>
+          <w:hyperlink w:anchor="_Toc189881344" w:history="1">
+            <w:r>
+              <w:rPr>
+                <w:rStyle w:val="Hyperlink"/>
+                <w:noProof/>
+              </w:rPr>
+              <w:t>Making the Reference Images to be non-selectable</w:t>
+            </w:r>
+            <w:r>
+              <w:rPr>
+                <w:noProof/>
+                <w:webHidden/>
+              </w:rPr>
+              <w:tab/>
+            </w:r>
+            <w:r>
+              <w:rPr>
+                <w:noProof/>
+                <w:webHidden/>
+              </w:rPr>
+              <w:fldChar w:fldCharType="begin"/>
+            </w:r>
+            <w:r>
+              <w:rPr>
+                <w:noProof/>
+                <w:webHidden/>
+              </w:rPr>
+              <w:instrText xml:space="preserve"> PAGEREF _Toc189881344 \h </w:instrText>
+            </w:r>
+            <w:r>
+              <w:rPr>
+                <w:noProof/>
+                <w:webHidden/>
+              </w:rPr>
+            </w:r>
+            <w:r>
+              <w:rPr>
+                <w:noProof/>
+                <w:webHidden/>
+              </w:rPr>
+              <w:fldChar w:fldCharType="separate"/>
+            </w:r>
+            <w:r>
+              <w:rPr>
+                <w:noProof/>
+                <w:webHidden/>
+              </w:rPr>
+              <w:t>20</w:t>
+            </w:r>
+            <w:r>
+              <w:rPr>
+                <w:noProof/>
+                <w:webHidden/>
+              </w:rPr>
+              <w:fldChar w:fldCharType="end"/>
+            </w:r>
+          </w:hyperlink>
+        </w:p>
+        <w:p>
+          <w:r>
+            <w:rPr>
+              <w:b/>
+              <w:bCs/>
+              <w:noProof/>
+            </w:rPr>
+            <w:fldChar w:fldCharType="end"/>
+          </w:r>
+        </w:p>
+      </w:sdtContent>
+    </w:sdt>
     <w:p/>
     <w:p>
       <w:r>
@@ -34,7 +1171,7 @@
                     </pic:cNvPicPr>
                   </pic:nvPicPr>
                   <pic:blipFill>
-                    <a:blip r:embed="rId7">
+                    <a:blip r:embed="rId8">
                       <a:extLst>
                         <a:ext uri="{28A0092B-C50C-407E-A947-70E740481C1C}">
                           <a14:useLocalDpi xmlns:a14="http://schemas.microsoft.com/office/drawing/2010/main" val="0"/>
@@ -70,18 +1207,48 @@
       <w:pPr>
         <w:pStyle w:val="Heading1"/>
       </w:pPr>
-      <w:r>
+      <w:bookmarkStart w:id="0" w:name="_Toc189881329"/>
+      <w:r>
+        <w:lastRenderedPageBreak/>
         <w:t>Getting Started</w:t>
       </w:r>
-    </w:p>
-    <w:p>
-      <w:r>
-        <w:t>One of the first steps that you will want to be able to do is to bring in a reference image. So, either create, or bring in some stock images that are ready to take into the 3D world of Blender. You will want a front, back and side view image.</w:t>
-      </w:r>
-    </w:p>
-    <w:p>
-      <w:r>
-        <w:t>When you are a beginner, it might be easier to start off with some images that have already been made for this purpose, and that is because once you start modeling and find that things are not lined up correctly with the model, it can throw your entire project off. And then you are stuck fine tuning what you have.</w:t>
+      <w:bookmarkEnd w:id="0"/>
+    </w:p>
+    <w:p>
+      <w:r>
+        <w:t>One of the first steps that you will want to be able to do</w:t>
+      </w:r>
+      <w:r>
+        <w:t>, when starting a 3D project in Blender,</w:t>
+      </w:r>
+      <w:r>
+        <w:t xml:space="preserve"> is to bring in a reference image. So, </w:t>
+      </w:r>
+      <w:r>
+        <w:t xml:space="preserve">you can </w:t>
+      </w:r>
+      <w:r>
+        <w:t>either create</w:t>
+      </w:r>
+      <w:r>
+        <w:t xml:space="preserve"> your own reference images</w:t>
+      </w:r>
+      <w:r>
+        <w:t>, or bring in some stock images that are ready to take into the 3D world of Blender. You will want a front, back and side view image.</w:t>
+      </w:r>
+    </w:p>
+    <w:p>
+      <w:r>
+        <w:t>When you are a beginner, it might be easier to start off with some images that have already been made for this purpose</w:t>
+      </w:r>
+      <w:r>
+        <w:t>.</w:t>
+      </w:r>
+      <w:r>
+        <w:t xml:space="preserve"> </w:t>
+      </w:r>
+      <w:r>
+        <w:t>You may have to fine tune the lining up of these images either way; however, Blender is equipped to handle the shifting around of your image, and having them already created for you can be a lot easier, and save you both time; as well as, headaches.</w:t>
       </w:r>
     </w:p>
     <w:p>
@@ -105,7 +1272,7 @@
                     <pic:cNvPicPr/>
                   </pic:nvPicPr>
                   <pic:blipFill>
-                    <a:blip r:embed="rId8"/>
+                    <a:blip r:embed="rId9"/>
                     <a:stretch>
                       <a:fillRect/>
                     </a:stretch>
@@ -129,16 +1296,34 @@
     <w:p/>
     <w:p>
       <w:r>
-        <w:t>As we move along in this tutorial, you may find us using a few things that we have learned in previous tutorials.</w:t>
+        <w:t xml:space="preserve">As we move along in this tutorial, you may find us using a few things that we </w:t>
+      </w:r>
+      <w:r>
+        <w:t xml:space="preserve">have </w:t>
+      </w:r>
+      <w:proofErr w:type="spellStart"/>
+      <w:r>
+        <w:t>all ready</w:t>
+      </w:r>
+      <w:proofErr w:type="spellEnd"/>
+      <w:r>
+        <w:t xml:space="preserve"> covered</w:t>
+      </w:r>
+      <w:r>
+        <w:t xml:space="preserve"> in previous tutorials.</w:t>
       </w:r>
     </w:p>
     <w:p>
       <w:pPr>
         <w:pStyle w:val="Heading1"/>
       </w:pPr>
-      <w:r>
-        <w:lastRenderedPageBreak/>
-        <w:t xml:space="preserve">Setting up </w:t>
+      <w:bookmarkStart w:id="1" w:name="_Toc189881330"/>
+      <w:r>
+        <w:t>Setting up</w:t>
+      </w:r>
+      <w:bookmarkEnd w:id="1"/>
+      <w:r>
+        <w:t xml:space="preserve"> </w:t>
       </w:r>
     </w:p>
     <w:p>
@@ -167,6 +1352,7 @@
         <w:rPr>
           <w:noProof/>
         </w:rPr>
+        <w:lastRenderedPageBreak/>
         <w:drawing>
           <wp:inline distT="0" distB="0" distL="0" distR="0" wp14:anchorId="62535C0C" wp14:editId="5BBE5B7F">
             <wp:extent cx="3285958" cy="2314676"/>
@@ -183,7 +1369,7 @@
                     <pic:cNvPicPr/>
                   </pic:nvPicPr>
                   <pic:blipFill>
-                    <a:blip r:embed="rId9"/>
+                    <a:blip r:embed="rId10"/>
                     <a:stretch>
                       <a:fillRect/>
                     </a:stretch>
@@ -206,7 +1392,43 @@
     </w:p>
     <w:p>
       <w:r>
-        <w:t>Hitting the 5 key on the numpad in Blender, will toggle us from Orthographic mode to Perspective mode. We want to be in Orthographic mode. Now hit 1 key on the numpad and that will put the cube front and center in the screen. You will want to be in this mode to bring in the Reference image.</w:t>
+        <w:t xml:space="preserve">Hitting the </w:t>
+      </w:r>
+      <w:r>
+        <w:rPr>
+          <w:rStyle w:val="BlueBoldenChar"/>
+          <w:rFonts w:eastAsiaTheme="minorHAnsi"/>
+        </w:rPr>
+        <w:t>5</w:t>
+      </w:r>
+      <w:r>
+        <w:t xml:space="preserve"> key on the numpad in Blender, will toggle us from Orthographic mode to Perspective mode. We want to be in </w:t>
+      </w:r>
+      <w:r>
+        <w:rPr>
+          <w:rStyle w:val="BlueBoldenChar"/>
+          <w:rFonts w:eastAsiaTheme="minorHAnsi"/>
+        </w:rPr>
+        <w:t>Orthographic</w:t>
+      </w:r>
+      <w:r>
+        <w:t xml:space="preserve"> mode. Now hit </w:t>
+      </w:r>
+      <w:r>
+        <w:rPr>
+          <w:rStyle w:val="BlueBoldenChar"/>
+          <w:rFonts w:eastAsiaTheme="minorHAnsi"/>
+        </w:rPr>
+        <w:t xml:space="preserve">1 </w:t>
+      </w:r>
+      <w:r>
+        <w:t xml:space="preserve">key on the numpad and that will put the cube front and center in the screen. You will want to be in this </w:t>
+      </w:r>
+      <w:r>
+        <w:t xml:space="preserve">visual position </w:t>
+      </w:r>
+      <w:r>
+        <w:t>to bring in the Reference image.</w:t>
       </w:r>
     </w:p>
     <w:p>
@@ -230,7 +1452,7 @@
                     <pic:cNvPicPr/>
                   </pic:nvPicPr>
                   <pic:blipFill>
-                    <a:blip r:embed="rId10"/>
+                    <a:blip r:embed="rId11"/>
                     <a:stretch>
                       <a:fillRect/>
                     </a:stretch>
@@ -255,24 +1477,32 @@
       <w:pPr>
         <w:pStyle w:val="Heading1"/>
       </w:pPr>
-      <w:r>
+      <w:bookmarkStart w:id="2" w:name="_Toc189881331"/>
+      <w:r>
+        <w:t>Add a New Collection</w:t>
+      </w:r>
+      <w:bookmarkEnd w:id="2"/>
+    </w:p>
+    <w:p>
+      <w:r>
+        <w:t>You can close the collection with the cube in it and hide it</w:t>
+      </w:r>
+      <w:r>
+        <w:t>. Remember that you can do this by hitting the eye at the end of the Collection line in the outliner</w:t>
+      </w:r>
+      <w:r>
+        <w:t>.</w:t>
+      </w:r>
+      <w:r>
+        <w:t xml:space="preserve"> Now your cube will no longer be visible on the screen. It will still be there; we just hid it so it will be out of the way.</w:t>
+      </w:r>
+    </w:p>
+    <w:p>
+      <w:r>
+        <w:rPr>
+          <w:noProof/>
+        </w:rPr>
         <w:lastRenderedPageBreak/>
-        <w:t>Add a New Collection</w:t>
-      </w:r>
-    </w:p>
-    <w:p>
-      <w:r>
-        <w:t>You can close the collection with the cube in it and hide it.</w:t>
-      </w:r>
-      <w:r>
-        <w:t xml:space="preserve"> Now your cube will no longer be visible on the screen. It will still be there; we just hid it so it will be out of the way.</w:t>
-      </w:r>
-    </w:p>
-    <w:p>
-      <w:r>
-        <w:rPr>
-          <w:noProof/>
-        </w:rPr>
         <w:drawing>
           <wp:inline distT="0" distB="0" distL="0" distR="0" wp14:anchorId="51667E2E" wp14:editId="64038FF0">
             <wp:extent cx="2229161" cy="1781424"/>
@@ -289,7 +1519,7 @@
                     <pic:cNvPicPr/>
                   </pic:nvPicPr>
                   <pic:blipFill>
-                    <a:blip r:embed="rId11"/>
+                    <a:blip r:embed="rId12"/>
                     <a:stretch>
                       <a:fillRect/>
                     </a:stretch>
@@ -346,7 +1576,7 @@
                     <pic:cNvPicPr/>
                   </pic:nvPicPr>
                   <pic:blipFill>
-                    <a:blip r:embed="rId12"/>
+                    <a:blip r:embed="rId13"/>
                     <a:stretch>
                       <a:fillRect/>
                     </a:stretch>
@@ -404,7 +1634,7 @@
                     <pic:cNvPicPr/>
                   </pic:nvPicPr>
                   <pic:blipFill>
-                    <a:blip r:embed="rId13"/>
+                    <a:blip r:embed="rId14"/>
                     <a:stretch>
                       <a:fillRect/>
                     </a:stretch>
@@ -429,9 +1659,11 @@
       <w:pPr>
         <w:pStyle w:val="Heading1"/>
       </w:pPr>
+      <w:bookmarkStart w:id="3" w:name="_Toc189881332"/>
       <w:r>
         <w:t>Adding the Front Reference Image</w:t>
       </w:r>
+      <w:bookmarkEnd w:id="3"/>
     </w:p>
     <w:p>
       <w:r>
@@ -470,7 +1702,7 @@
                     <pic:cNvPicPr/>
                   </pic:nvPicPr>
                   <pic:blipFill>
-                    <a:blip r:embed="rId14"/>
+                    <a:blip r:embed="rId15"/>
                     <a:stretch>
                       <a:fillRect/>
                     </a:stretch>
@@ -494,7 +1726,37 @@
     <w:p/>
     <w:p>
       <w:r>
-        <w:t>Browse to your images for your 3D model, and choose the one that represents the front orientation. Since we have the view in our viewport set to Orthographic mode front, this image should come in perfectly, at the angle that we want it.</w:t>
+        <w:t xml:space="preserve">Browse to your images for your 3D model, and choose the one that represents the front orientation. Since we have the view in our viewport set to Orthographic mode </w:t>
+      </w:r>
+      <w:r>
+        <w:t>first</w:t>
+      </w:r>
+      <w:r>
+        <w:t xml:space="preserve">, this image should </w:t>
+      </w:r>
+      <w:r>
+        <w:t xml:space="preserve">now </w:t>
+      </w:r>
+      <w:r>
+        <w:t xml:space="preserve">come in perfectly, at the </w:t>
+      </w:r>
+      <w:r>
+        <w:t xml:space="preserve">front view </w:t>
+      </w:r>
+      <w:r>
+        <w:t>angle</w:t>
+      </w:r>
+      <w:r>
+        <w:t>. Because</w:t>
+      </w:r>
+      <w:r>
+        <w:t xml:space="preserve"> that </w:t>
+      </w:r>
+      <w:r>
+        <w:t>is what we set it at</w:t>
+      </w:r>
+      <w:r>
+        <w:t>.</w:t>
       </w:r>
     </w:p>
     <w:p>
@@ -518,7 +1780,7 @@
                     <pic:cNvPicPr/>
                   </pic:nvPicPr>
                   <pic:blipFill rotWithShape="1">
-                    <a:blip r:embed="rId15"/>
+                    <a:blip r:embed="rId16"/>
                     <a:srcRect t="19810"/>
                     <a:stretch/>
                   </pic:blipFill>
@@ -568,7 +1830,7 @@
                     <pic:cNvPicPr/>
                   </pic:nvPicPr>
                   <pic:blipFill>
-                    <a:blip r:embed="rId16"/>
+                    <a:blip r:embed="rId17"/>
                     <a:stretch>
                       <a:fillRect/>
                     </a:stretch>
@@ -594,13 +1856,25 @@
       <w:pPr>
         <w:pStyle w:val="Heading1"/>
       </w:pPr>
+      <w:bookmarkStart w:id="4" w:name="_Toc189881333"/>
       <w:r>
         <w:t>Naming the Reference Image</w:t>
       </w:r>
-    </w:p>
-    <w:p>
-      <w:r>
-        <w:t>With that Image Reference Selected, we can hit the F2 key at the top of our key board, and that will bring up a textbox where we can name the image that we just brought in.</w:t>
+      <w:bookmarkEnd w:id="4"/>
+    </w:p>
+    <w:p>
+      <w:r>
+        <w:t xml:space="preserve">With that Image Reference Selected, we can hit the </w:t>
+      </w:r>
+      <w:r>
+        <w:rPr>
+          <w:rStyle w:val="BlueBoldenChar"/>
+          <w:rFonts w:eastAsiaTheme="minorHAnsi"/>
+        </w:rPr>
+        <w:t xml:space="preserve">F2 </w:t>
+      </w:r>
+      <w:r>
+        <w:t>key at the top of our key board, and that will bring up a textbox where we can name the image that we just brought in.</w:t>
       </w:r>
     </w:p>
     <w:p>
@@ -624,7 +1898,7 @@
                     <pic:cNvPicPr/>
                   </pic:nvPicPr>
                   <pic:blipFill>
-                    <a:blip r:embed="rId17"/>
+                    <a:blip r:embed="rId18"/>
                     <a:stretch>
                       <a:fillRect/>
                     </a:stretch>
@@ -649,14 +1923,22 @@
       <w:pPr>
         <w:pStyle w:val="Heading1"/>
       </w:pPr>
+      <w:bookmarkStart w:id="5" w:name="_Toc189881334"/>
       <w:r>
         <w:lastRenderedPageBreak/>
         <w:t>Adding the Side View</w:t>
       </w:r>
-    </w:p>
-    <w:p>
-      <w:r>
-        <w:t xml:space="preserve">Now we are going to do the same thing and bring in the side view. This time in order to bring it in correctly we need to have the view port set to </w:t>
+      <w:bookmarkEnd w:id="5"/>
+    </w:p>
+    <w:p>
+      <w:r>
+        <w:t>Now we are going to do the same thing</w:t>
+      </w:r>
+      <w:r>
+        <w:t>,</w:t>
+      </w:r>
+      <w:r>
+        <w:t xml:space="preserve"> and bring in the side view. This time in order to bring it in correctly we need to have the view port set to </w:t>
       </w:r>
       <w:r>
         <w:rPr>
@@ -676,7 +1958,10 @@
         <w:t xml:space="preserve">3 </w:t>
       </w:r>
       <w:r>
-        <w:t>key on the numpad to turn it to the side view. Our first image from this side view will be reduced to only seeing a very thin vertical line.</w:t>
+        <w:t>key on the numpad to turn it to the side view. Our first image</w:t>
+      </w:r>
+      <w:r>
+        <w:t xml:space="preserve"> that we brought in to represent the front view will now only look like a very thin line, from this side view optical angle.</w:t>
       </w:r>
     </w:p>
     <w:p>
@@ -700,7 +1985,7 @@
                     <pic:cNvPicPr/>
                   </pic:nvPicPr>
                   <pic:blipFill>
-                    <a:blip r:embed="rId18"/>
+                    <a:blip r:embed="rId19"/>
                     <a:stretch>
                       <a:fillRect/>
                     </a:stretch>
@@ -740,10 +2025,10 @@
           <w:rStyle w:val="BlueBoldenChar"/>
           <w:rFonts w:eastAsiaTheme="minorHAnsi"/>
         </w:rPr>
-        <w:t>Image Side</w:t>
-      </w:r>
-      <w:r>
-        <w:t>.</w:t>
+        <w:t>Side</w:t>
+      </w:r>
+      <w:r>
+        <w:t xml:space="preserve"> image</w:t>
       </w:r>
     </w:p>
     <w:p>
@@ -767,7 +2052,7 @@
                     <pic:cNvPicPr/>
                   </pic:nvPicPr>
                   <pic:blipFill>
-                    <a:blip r:embed="rId19"/>
+                    <a:blip r:embed="rId20"/>
                     <a:stretch>
                       <a:fillRect/>
                     </a:stretch>
@@ -790,7 +2075,27 @@
     </w:p>
     <w:p>
       <w:r>
-        <w:t>Press F2 and name this one Side Image.</w:t>
+        <w:t xml:space="preserve">Press </w:t>
+      </w:r>
+      <w:r>
+        <w:rPr>
+          <w:rStyle w:val="BlueBoldenChar"/>
+          <w:rFonts w:eastAsiaTheme="minorHAnsi"/>
+        </w:rPr>
+        <w:t>F2</w:t>
+      </w:r>
+      <w:r>
+        <w:t xml:space="preserve"> and name this one </w:t>
+      </w:r>
+      <w:r>
+        <w:rPr>
+          <w:rStyle w:val="BlueBoldenChar"/>
+          <w:rFonts w:eastAsiaTheme="minorHAnsi"/>
+        </w:rPr>
+        <w:t>Image Side</w:t>
+      </w:r>
+      <w:r>
+        <w:t>.</w:t>
       </w:r>
     </w:p>
     <w:p>
@@ -815,7 +2120,7 @@
                     <pic:cNvPicPr/>
                   </pic:nvPicPr>
                   <pic:blipFill>
-                    <a:blip r:embed="rId20"/>
+                    <a:blip r:embed="rId21"/>
                     <a:stretch>
                       <a:fillRect/>
                     </a:stretch>
@@ -841,28 +2146,61 @@
       <w:pPr>
         <w:pStyle w:val="Heading1"/>
       </w:pPr>
+      <w:bookmarkStart w:id="6" w:name="_Toc189881335"/>
       <w:r>
         <w:t>Move the Front Image Reference into Position</w:t>
       </w:r>
+      <w:bookmarkEnd w:id="6"/>
     </w:p>
     <w:p>
       <w:r>
         <w:t xml:space="preserve">We don’t exactly want our </w:t>
       </w:r>
       <w:r>
-        <w:t>Images on top of each other. So, while we are in side view, we want to move the Image Front to the left, so it lies directly at the left side of Image Side, instead of in the center of it.</w:t>
-      </w:r>
-    </w:p>
-    <w:p>
+        <w:t xml:space="preserve">Images on top of each other. So, while we are in side view, we want to move the </w:t>
+      </w:r>
       <w:r>
         <w:rPr>
           <w:rStyle w:val="BlueBoldenChar"/>
           <w:rFonts w:eastAsiaTheme="minorHAnsi"/>
         </w:rPr>
+        <w:t>Image Front</w:t>
+      </w:r>
+      <w:r>
+        <w:t xml:space="preserve"> to the left</w:t>
+      </w:r>
+      <w:r>
+        <w:t xml:space="preserve">. This way </w:t>
+      </w:r>
+      <w:r>
+        <w:t xml:space="preserve">it lies directly at the left side of </w:t>
+      </w:r>
+      <w:r>
+        <w:t>our side image</w:t>
+      </w:r>
+      <w:r>
+        <w:t>, instead of in the center of it.</w:t>
+      </w:r>
+    </w:p>
+    <w:p>
+      <w:r>
+        <w:t xml:space="preserve">Hit </w:t>
+      </w:r>
+      <w:r>
+        <w:rPr>
+          <w:rStyle w:val="BlueBoldenChar"/>
+          <w:rFonts w:eastAsiaTheme="minorHAnsi"/>
+        </w:rPr>
         <w:t>G</w:t>
       </w:r>
       <w:r>
-        <w:t xml:space="preserve"> for Move, and </w:t>
+        <w:t xml:space="preserve"> </w:t>
+      </w:r>
+      <w:r>
+        <w:t xml:space="preserve">key </w:t>
+      </w:r>
+      <w:r>
+        <w:t xml:space="preserve">for Move, and </w:t>
       </w:r>
       <w:r>
         <w:rPr>
@@ -908,7 +2246,7 @@
                     <pic:cNvPicPr/>
                   </pic:nvPicPr>
                   <pic:blipFill>
-                    <a:blip r:embed="rId21"/>
+                    <a:blip r:embed="rId22"/>
                     <a:stretch>
                       <a:fillRect/>
                     </a:stretch>
@@ -933,13 +2271,35 @@
       <w:pPr>
         <w:pStyle w:val="Heading1"/>
       </w:pPr>
+      <w:bookmarkStart w:id="7" w:name="_Toc189881336"/>
       <w:r>
         <w:t>Adding the Back View</w:t>
       </w:r>
-    </w:p>
-    <w:p>
-      <w:r>
-        <w:t>To view the scene from the back, we need to hit ctrl-1 on the numpad. The number 1 is for the front view, and since the back view is the opposite to the front view, it will be set by hitting the ctrl-1 button on the numpad of your keyboard.</w:t>
+      <w:bookmarkEnd w:id="7"/>
+    </w:p>
+    <w:p>
+      <w:r>
+        <w:t xml:space="preserve">To view the scene from the </w:t>
+      </w:r>
+      <w:r>
+        <w:rPr>
+          <w:rStyle w:val="BlueBoldenChar"/>
+          <w:rFonts w:eastAsiaTheme="minorHAnsi"/>
+        </w:rPr>
+        <w:t>back</w:t>
+      </w:r>
+      <w:r>
+        <w:t xml:space="preserve">, we need to hit </w:t>
+      </w:r>
+      <w:r>
+        <w:rPr>
+          <w:rStyle w:val="BlueBoldenChar"/>
+          <w:rFonts w:eastAsiaTheme="minorHAnsi"/>
+        </w:rPr>
+        <w:t>ctrl-1</w:t>
+      </w:r>
+      <w:r>
+        <w:t xml:space="preserve"> on the numpad. The number 1 is for the front view, and since the back view is the opposite to the front view, it will be set by hitting the ctrl-1 button on the numpad of your keyboard.</w:t>
       </w:r>
     </w:p>
     <w:p>
@@ -968,7 +2328,7 @@
                     <pic:cNvPicPr/>
                   </pic:nvPicPr>
                   <pic:blipFill>
-                    <a:blip r:embed="rId22"/>
+                    <a:blip r:embed="rId23"/>
                     <a:stretch>
                       <a:fillRect/>
                     </a:stretch>
@@ -1137,7 +2497,7 @@
                     <pic:cNvPicPr/>
                   </pic:nvPicPr>
                   <pic:blipFill>
-                    <a:blip r:embed="rId23"/>
+                    <a:blip r:embed="rId24"/>
                     <a:stretch>
                       <a:fillRect/>
                     </a:stretch>
@@ -1179,7 +2539,7 @@
                     <pic:cNvPicPr/>
                   </pic:nvPicPr>
                   <pic:blipFill>
-                    <a:blip r:embed="rId24"/>
+                    <a:blip r:embed="rId25"/>
                     <a:stretch>
                       <a:fillRect/>
                     </a:stretch>
@@ -1258,7 +2618,7 @@
                     <pic:cNvPicPr/>
                   </pic:nvPicPr>
                   <pic:blipFill>
-                    <a:blip r:embed="rId25"/>
+                    <a:blip r:embed="rId26"/>
                     <a:stretch>
                       <a:fillRect/>
                     </a:stretch>
@@ -1284,13 +2644,18 @@
       <w:pPr>
         <w:pStyle w:val="Heading1"/>
       </w:pPr>
+      <w:bookmarkStart w:id="8" w:name="_Toc189881337"/>
       <w:r>
         <w:t>Setting up the Properties in Property Panel</w:t>
       </w:r>
-    </w:p>
-    <w:p>
-      <w:r>
-        <w:t xml:space="preserve">You want to click on the Image section of the Property panel. Since we have an image selected this icon would have changed from a green triangle (which is what it is for an object) to an icon that looks like an image. This section is called the </w:t>
+      <w:bookmarkEnd w:id="8"/>
+    </w:p>
+    <w:p>
+      <w:r>
+        <w:t>You want to click on the</w:t>
+      </w:r>
+      <w:r>
+        <w:t xml:space="preserve"> </w:t>
       </w:r>
       <w:r>
         <w:rPr>
@@ -1300,13 +2665,55 @@
         <w:t>Object Data Properties</w:t>
       </w:r>
       <w:r>
-        <w:t xml:space="preserve"> panel.</w:t>
+        <w:t xml:space="preserve"> for</w:t>
+      </w:r>
+      <w:r>
+        <w:t xml:space="preserve"> </w:t>
+      </w:r>
+      <w:r>
+        <w:t xml:space="preserve">the </w:t>
+      </w:r>
+      <w:r>
+        <w:t xml:space="preserve">Image section </w:t>
+      </w:r>
+      <w:r>
+        <w:t>in</w:t>
+      </w:r>
+      <w:r>
+        <w:t xml:space="preserve"> the </w:t>
+      </w:r>
+      <w:r>
+        <w:rPr>
+          <w:rStyle w:val="BlueBoldenChar"/>
+          <w:rFonts w:eastAsiaTheme="minorHAnsi"/>
+        </w:rPr>
+        <w:t xml:space="preserve">Property </w:t>
+      </w:r>
+      <w:r>
+        <w:rPr>
+          <w:rStyle w:val="BlueBoldenChar"/>
+          <w:rFonts w:eastAsiaTheme="minorHAnsi"/>
+        </w:rPr>
+        <w:t>P</w:t>
+      </w:r>
+      <w:r>
+        <w:rPr>
+          <w:rStyle w:val="BlueBoldenChar"/>
+          <w:rFonts w:eastAsiaTheme="minorHAnsi"/>
+        </w:rPr>
+        <w:t>anel</w:t>
+      </w:r>
+      <w:r>
+        <w:t xml:space="preserve">. Since we have an image selected this icon would have changed from a green triangle (which is what it is for an object) to an icon that looks like an image. </w:t>
       </w:r>
     </w:p>
     <w:p/>
     <w:p/>
     <w:p>
       <w:r>
+        <w:rPr>
+          <w:noProof/>
+        </w:rPr>
         <w:drawing>
           <wp:inline distT="0" distB="0" distL="0" distR="0" wp14:anchorId="050E45AB" wp14:editId="0F9371A3">
             <wp:extent cx="2476846" cy="714475"/>
@@ -1323,7 +2730,7 @@
                     <pic:cNvPicPr/>
                   </pic:nvPicPr>
                   <pic:blipFill>
-                    <a:blip r:embed="rId26"/>
+                    <a:blip r:embed="rId27"/>
                     <a:stretch>
                       <a:fillRect/>
                     </a:stretch>
@@ -1349,13 +2756,14 @@
       <w:pPr>
         <w:pStyle w:val="Heading1"/>
       </w:pPr>
-      <w:r>
-        <w:lastRenderedPageBreak/>
+      <w:bookmarkStart w:id="9" w:name="_Toc189881338"/>
+      <w:r>
         <w:t>The Offset section of the</w:t>
       </w:r>
       <w:r>
         <w:t xml:space="preserve"> Property Panel</w:t>
       </w:r>
+      <w:bookmarkEnd w:id="9"/>
     </w:p>
     <w:p>
       <w:r>
@@ -1379,22 +2787,83 @@
         <w:t>-0.50</w:t>
       </w:r>
       <w:r>
-        <w:t xml:space="preserve">. The Y setting would move the image up and down. So, if we set this option to be </w:t>
+        <w:t>. The</w:t>
       </w:r>
       <w:r>
         <w:rPr>
           <w:rStyle w:val="BlueBoldenChar"/>
           <w:rFonts w:eastAsiaTheme="minorHAnsi"/>
         </w:rPr>
+        <w:t xml:space="preserve"> Y</w:t>
+      </w:r>
+      <w:r>
+        <w:t xml:space="preserve"> setting would move the image up and down</w:t>
+      </w:r>
+      <w:r>
+        <w:t xml:space="preserve">, and </w:t>
+      </w:r>
+      <w:r>
+        <w:lastRenderedPageBreak/>
+        <w:t xml:space="preserve">the </w:t>
+      </w:r>
+      <w:r>
+        <w:rPr>
+          <w:rStyle w:val="BlueBoldenChar"/>
+          <w:rFonts w:eastAsiaTheme="minorHAnsi"/>
+        </w:rPr>
+        <w:t>X</w:t>
+      </w:r>
+      <w:r>
+        <w:t xml:space="preserve"> setting will move the image from side to side</w:t>
+      </w:r>
+      <w:r>
+        <w:t xml:space="preserve">. So, if we set this </w:t>
+      </w:r>
+      <w:r>
+        <w:rPr>
+          <w:rStyle w:val="BlueBoldenChar"/>
+          <w:rFonts w:eastAsiaTheme="minorHAnsi"/>
+        </w:rPr>
+        <w:t>Y</w:t>
+      </w:r>
+      <w:r>
+        <w:t xml:space="preserve"> </w:t>
+      </w:r>
+      <w:r>
+        <w:t xml:space="preserve">option to be </w:t>
+      </w:r>
+      <w:r>
+        <w:rPr>
+          <w:rStyle w:val="BlueBoldenChar"/>
+          <w:rFonts w:eastAsiaTheme="minorHAnsi"/>
+        </w:rPr>
         <w:t>0</w:t>
       </w:r>
       <w:r>
-        <w:t>, it will set the image flat on the grid line, and will no longer straddle it.</w:t>
+        <w:t xml:space="preserve">, it will </w:t>
+      </w:r>
+      <w:r>
+        <w:t xml:space="preserve">raise up the image and </w:t>
+      </w:r>
+      <w:r>
+        <w:t xml:space="preserve">set </w:t>
+      </w:r>
+      <w:r>
+        <w:t>it</w:t>
+      </w:r>
+      <w:r>
+        <w:t xml:space="preserve"> flat on the grid line, and will no longer straddle it.</w:t>
+      </w:r>
+      <w:r>
+        <w:t xml:space="preserve"> We can also use this setting to line up the reference images, if your images seem to be a bit off.</w:t>
       </w:r>
     </w:p>
     <w:p/>
     <w:p>
       <w:r>
+        <w:rPr>
+          <w:noProof/>
+        </w:rPr>
         <w:drawing>
           <wp:inline distT="0" distB="0" distL="0" distR="0" wp14:anchorId="290654D0" wp14:editId="749EDB59">
             <wp:extent cx="5943600" cy="3156585"/>
@@ -1411,7 +2880,7 @@
                     <pic:cNvPicPr/>
                   </pic:nvPicPr>
                   <pic:blipFill>
-                    <a:blip r:embed="rId27"/>
+                    <a:blip r:embed="rId28"/>
                     <a:stretch>
                       <a:fillRect/>
                     </a:stretch>
@@ -1437,22 +2906,61 @@
       <w:pPr>
         <w:pStyle w:val="Heading1"/>
       </w:pPr>
+      <w:bookmarkStart w:id="10" w:name="_Toc189881339"/>
       <w:r>
         <w:t>Setting the Opacity</w:t>
       </w:r>
-    </w:p>
-    <w:p>
-      <w:r>
-        <w:t>This section of the Property panel will deal with the opacity. To work with these reference images, we actually need to see a bit through them to the 3D model, so we can work with them with more accuracy. The setting here for your images will vary. So, you want to be looking at them so you can decide just how much opacity that you will need.</w:t>
-      </w:r>
-    </w:p>
-    <w:p>
-      <w:r>
-        <w:t>We turn this box on by checking on the check box. And then setting the opacity</w:t>
-      </w:r>
-    </w:p>
-    <w:p>
-      <w:r>
+      <w:bookmarkEnd w:id="10"/>
+    </w:p>
+    <w:p>
+      <w:r>
+        <w:t>This section of the Property panel will deal with the opacity. To work with these reference images, we actually need to see a bit through them to the 3D model, so we can work with them with more accuracy. The setting here for your images will vary. So, you want to be looking at them</w:t>
+      </w:r>
+      <w:r>
+        <w:t>,</w:t>
+      </w:r>
+      <w:r>
+        <w:t xml:space="preserve"> </w:t>
+      </w:r>
+      <w:r>
+        <w:t>while</w:t>
+      </w:r>
+      <w:r>
+        <w:t xml:space="preserve"> you can decide just how much opacity that you will need.</w:t>
+      </w:r>
+    </w:p>
+    <w:p>
+      <w:r>
+        <w:t xml:space="preserve">We turn this </w:t>
+      </w:r>
+      <w:r>
+        <w:t>option</w:t>
+      </w:r>
+      <w:r>
+        <w:t xml:space="preserve"> on by checking on the check box</w:t>
+      </w:r>
+      <w:r>
+        <w:t xml:space="preserve"> for </w:t>
+      </w:r>
+      <w:r>
+        <w:rPr>
+          <w:rStyle w:val="BlueBoldenChar"/>
+          <w:rFonts w:eastAsiaTheme="minorHAnsi"/>
+        </w:rPr>
+        <w:t>Opacity</w:t>
+      </w:r>
+      <w:r>
+        <w:t xml:space="preserve">. And then setting </w:t>
+      </w:r>
+      <w:r>
+        <w:t>it.</w:t>
+      </w:r>
+    </w:p>
+    <w:p>
+      <w:r>
+        <w:rPr>
+          <w:noProof/>
+        </w:rPr>
         <w:lastRenderedPageBreak/>
         <w:drawing>
           <wp:inline distT="0" distB="0" distL="0" distR="0" wp14:anchorId="3969CFCD" wp14:editId="1AFAC542">
@@ -1470,7 +2978,7 @@
                     <pic:cNvPicPr/>
                   </pic:nvPicPr>
                   <pic:blipFill rotWithShape="1">
-                    <a:blip r:embed="rId28"/>
+                    <a:blip r:embed="rId29"/>
                     <a:srcRect l="58173"/>
                     <a:stretch/>
                   </pic:blipFill>
@@ -1502,27 +3010,54 @@
       <w:pPr>
         <w:pStyle w:val="Heading1"/>
       </w:pPr>
+      <w:bookmarkStart w:id="11" w:name="_Toc189881340"/>
       <w:r>
         <w:t>Only Viewing Certain sides of the Image</w:t>
       </w:r>
-    </w:p>
-    <w:p>
-      <w:r>
-        <w:t xml:space="preserve">To keep these images from confusing the mess out of you while you have your objects facing in opposing angles, you will want to change the setting where you can only see the image while you are working in the view that is specified for it. </w:t>
-      </w:r>
-    </w:p>
-    <w:p>
-      <w:r>
-        <w:t>For Instance, when we are in front view. We only want to view the image while we are in Front view in the viewport. Other wise we want the image to be invisible and stay out of our way.</w:t>
-      </w:r>
-    </w:p>
-    <w:p>
-      <w:r>
-        <w:t>Click on Image Front to select it.</w:t>
-      </w:r>
-    </w:p>
-    <w:p>
-      <w:r>
+      <w:bookmarkEnd w:id="11"/>
+    </w:p>
+    <w:p>
+      <w:r>
+        <w:t xml:space="preserve">To keep these images from confusing the mess out of you while you have your objects facing </w:t>
+      </w:r>
+      <w:r>
+        <w:t>at</w:t>
+      </w:r>
+      <w:r>
+        <w:t xml:space="preserve"> opposing angles, you will want to change the setting where you can only see the image while you are working in the view that is specified for it. </w:t>
+      </w:r>
+    </w:p>
+    <w:p>
+      <w:r>
+        <w:t>For Instance, when we are in front view. We only want to view the image</w:t>
+      </w:r>
+      <w:r>
+        <w:t xml:space="preserve">, </w:t>
+      </w:r>
+      <w:r>
+        <w:t>in Front view. Other wise we want the image to be invisible and stay out of our way.</w:t>
+      </w:r>
+    </w:p>
+    <w:p>
+      <w:r>
+        <w:t xml:space="preserve">Click on </w:t>
+      </w:r>
+      <w:r>
+        <w:rPr>
+          <w:rStyle w:val="BlueBoldenChar"/>
+          <w:rFonts w:eastAsiaTheme="minorHAnsi"/>
+        </w:rPr>
+        <w:t>Image Front</w:t>
+      </w:r>
+      <w:r>
+        <w:t xml:space="preserve"> to select it.</w:t>
+      </w:r>
+    </w:p>
+    <w:p>
+      <w:r>
+        <w:rPr>
+          <w:noProof/>
+        </w:rPr>
         <w:drawing>
           <wp:inline distT="0" distB="0" distL="0" distR="0" wp14:anchorId="53C6D163" wp14:editId="76CDD32A">
             <wp:extent cx="5943600" cy="2926080"/>
@@ -1539,7 +3074,7 @@
                     <pic:cNvPicPr/>
                   </pic:nvPicPr>
                   <pic:blipFill>
-                    <a:blip r:embed="rId29"/>
+                    <a:blip r:embed="rId30"/>
                     <a:stretch>
                       <a:fillRect/>
                     </a:stretch>
@@ -1564,21 +3099,74 @@
     <w:p>
       <w:r>
         <w:lastRenderedPageBreak/>
-        <w:t xml:space="preserve">Now in the Property panel, we want to set the Side option from both to just </w:t>
+        <w:t xml:space="preserve">Now in the Property panel, we want to </w:t>
+      </w:r>
+      <w:r>
+        <w:t>change</w:t>
+      </w:r>
+      <w:r>
+        <w:t xml:space="preserve"> the Side option </w:t>
+      </w:r>
+      <w:r>
+        <w:t xml:space="preserve">away </w:t>
+      </w:r>
+      <w:r>
+        <w:t xml:space="preserve">from </w:t>
+      </w:r>
+      <w:r>
+        <w:t xml:space="preserve">the default setting of </w:t>
       </w:r>
       <w:r>
         <w:rPr>
           <w:rStyle w:val="BlueBoldenChar"/>
           <w:rFonts w:eastAsiaTheme="minorHAnsi"/>
         </w:rPr>
+        <w:t>B</w:t>
+      </w:r>
+      <w:r>
+        <w:rPr>
+          <w:rStyle w:val="BlueBoldenChar"/>
+          <w:rFonts w:eastAsiaTheme="minorHAnsi"/>
+        </w:rPr>
+        <w:t>oth</w:t>
+      </w:r>
+      <w:r>
+        <w:t xml:space="preserve"> to just </w:t>
+      </w:r>
+      <w:r>
+        <w:rPr>
+          <w:rStyle w:val="BlueBoldenChar"/>
+          <w:rFonts w:eastAsiaTheme="minorHAnsi"/>
+        </w:rPr>
         <w:t>Front</w:t>
       </w:r>
       <w:r>
-        <w:t>. You will see it from the front.</w:t>
-      </w:r>
-    </w:p>
-    <w:p>
-      <w:r>
+        <w:t xml:space="preserve">. </w:t>
+      </w:r>
+      <w:r>
+        <w:t>Now you</w:t>
+      </w:r>
+      <w:r>
+        <w:t xml:space="preserve"> will </w:t>
+      </w:r>
+      <w:r>
+        <w:t xml:space="preserve">only </w:t>
+      </w:r>
+      <w:r>
+        <w:t xml:space="preserve">see </w:t>
+      </w:r>
+      <w:r>
+        <w:t>the image</w:t>
+      </w:r>
+      <w:r>
+        <w:t xml:space="preserve"> from the front.</w:t>
+      </w:r>
+    </w:p>
+    <w:p>
+      <w:r>
+        <w:rPr>
+          <w:noProof/>
+        </w:rPr>
         <w:drawing>
           <wp:inline distT="0" distB="0" distL="0" distR="0" wp14:anchorId="3E09AF4C" wp14:editId="6B5E032A">
             <wp:extent cx="5943600" cy="3097530"/>
@@ -1595,7 +3183,7 @@
                     <pic:cNvPicPr/>
                   </pic:nvPicPr>
                   <pic:blipFill>
-                    <a:blip r:embed="rId30"/>
+                    <a:blip r:embed="rId31"/>
                     <a:stretch>
                       <a:fillRect/>
                     </a:stretch>
@@ -1624,6 +3212,9 @@
     </w:p>
     <w:p>
       <w:r>
+        <w:rPr>
+          <w:noProof/>
+        </w:rPr>
         <w:drawing>
           <wp:inline distT="0" distB="0" distL="0" distR="0" wp14:anchorId="09CD60A1" wp14:editId="2700C101">
             <wp:extent cx="3781953" cy="3010320"/>
@@ -1640,7 +3231,7 @@
                     <pic:cNvPicPr/>
                   </pic:nvPicPr>
                   <pic:blipFill>
-                    <a:blip r:embed="rId31"/>
+                    <a:blip r:embed="rId32"/>
                     <a:stretch>
                       <a:fillRect/>
                     </a:stretch>
@@ -1667,10 +3258,12 @@
       <w:pPr>
         <w:pStyle w:val="Heading1"/>
       </w:pPr>
+      <w:bookmarkStart w:id="12" w:name="_Toc189881341"/>
       <w:r>
         <w:lastRenderedPageBreak/>
         <w:t>Change The Back Image to Be Only Viewed from the Front of It</w:t>
       </w:r>
+      <w:bookmarkEnd w:id="12"/>
     </w:p>
     <w:p>
       <w:r>
@@ -1683,38 +3276,63 @@
         <w:t xml:space="preserve">the </w:t>
       </w:r>
       <w:r>
-        <w:t>back, then it still is the front for this view.</w:t>
-      </w:r>
-    </w:p>
-    <w:p>
-      <w:r>
-        <w:t xml:space="preserve">So, select the </w:t>
+        <w:t xml:space="preserve">back, then it still </w:t>
+      </w:r>
+      <w:r>
+        <w:t>considered</w:t>
+      </w:r>
+      <w:r>
+        <w:t xml:space="preserve"> the front for this view</w:t>
+      </w:r>
+      <w:r>
+        <w:t xml:space="preserve"> also</w:t>
+      </w:r>
+      <w:r>
+        <w:t>.</w:t>
+      </w:r>
+      <w:r>
+        <w:t xml:space="preserve">  A bit confusing, but just set both the back image and the front image to be </w:t>
       </w:r>
       <w:r>
         <w:rPr>
           <w:rStyle w:val="BlueBoldenChar"/>
           <w:rFonts w:eastAsiaTheme="minorHAnsi"/>
         </w:rPr>
-        <w:t>Image Back</w:t>
-      </w:r>
-      <w:r>
-        <w:t xml:space="preserve">, and change the </w:t>
+        <w:t>Front</w:t>
+      </w:r>
+      <w:r>
+        <w:t>.</w:t>
+      </w:r>
+    </w:p>
+    <w:p>
+      <w:r>
+        <w:t xml:space="preserve">So, select the </w:t>
       </w:r>
       <w:r>
         <w:rPr>
           <w:rStyle w:val="BlueBoldenChar"/>
           <w:rFonts w:eastAsiaTheme="minorHAnsi"/>
         </w:rPr>
-        <w:t>Side</w:t>
-      </w:r>
-      <w:r>
-        <w:t xml:space="preserve"> setting to </w:t>
+        <w:t>Image Back</w:t>
+      </w:r>
+      <w:r>
+        <w:t xml:space="preserve">, and change the </w:t>
       </w:r>
       <w:r>
         <w:rPr>
           <w:rStyle w:val="BlueBoldenChar"/>
           <w:rFonts w:eastAsiaTheme="minorHAnsi"/>
         </w:rPr>
+        <w:t>Side</w:t>
+      </w:r>
+      <w:r>
+        <w:t xml:space="preserve"> setting to </w:t>
+      </w:r>
+      <w:r>
+        <w:rPr>
+          <w:rStyle w:val="BlueBoldenChar"/>
+          <w:rFonts w:eastAsiaTheme="minorHAnsi"/>
+        </w:rPr>
         <w:t>Front</w:t>
       </w:r>
       <w:r>
@@ -1723,6 +3341,9 @@
     </w:p>
     <w:p>
       <w:r>
+        <w:rPr>
+          <w:noProof/>
+        </w:rPr>
         <w:drawing>
           <wp:inline distT="0" distB="0" distL="0" distR="0" wp14:anchorId="388C40BD" wp14:editId="779C6621">
             <wp:extent cx="3572374" cy="2143424"/>
@@ -1739,7 +3360,7 @@
                     <pic:cNvPicPr/>
                   </pic:nvPicPr>
                   <pic:blipFill>
-                    <a:blip r:embed="rId32"/>
+                    <a:blip r:embed="rId33"/>
                     <a:stretch>
                       <a:fillRect/>
                     </a:stretch>
@@ -1767,6 +3388,9 @@
     </w:p>
     <w:p>
       <w:r>
+        <w:rPr>
+          <w:noProof/>
+        </w:rPr>
         <w:drawing>
           <wp:inline distT="0" distB="0" distL="0" distR="0" wp14:anchorId="145D2B5B" wp14:editId="440CA0DF">
             <wp:extent cx="3790950" cy="3074286"/>
@@ -1783,7 +3407,7 @@
                     <pic:cNvPicPr/>
                   </pic:nvPicPr>
                   <pic:blipFill>
-                    <a:blip r:embed="rId33"/>
+                    <a:blip r:embed="rId34"/>
                     <a:stretch>
                       <a:fillRect/>
                     </a:stretch>
@@ -1811,31 +3435,140 @@
       <w:pPr>
         <w:pStyle w:val="Heading1"/>
       </w:pPr>
+      <w:bookmarkStart w:id="13" w:name="_Toc189881342"/>
       <w:r>
         <w:lastRenderedPageBreak/>
         <w:t>Controlling Viewing from the Perspective View</w:t>
       </w:r>
-    </w:p>
-    <w:p>
-      <w:r>
-        <w:t>We also have another setting where we can set the view to only being able to see the image from looking at it from straight on. That means you must be in Orthographic view in order to be able to view the image and to model from it. This can be helpful, because it can keep you to modeling your 3D object from only one angle, and not have it start to get lopsided because you are trying to model from all over the place.</w:t>
-      </w:r>
-    </w:p>
-    <w:p>
-      <w:r>
-        <w:t xml:space="preserve">Also with perspective set, you do not even see the orange lines from the boarder of the image. The entire thing is invisible unless you select the Orthographic setting of 1 front view, ctrl-1 back view, 3 for </w:t>
-      </w:r>
-      <w:r>
-        <w:t xml:space="preserve">or ctrl 3 for the right and left sides. </w:t>
-      </w:r>
-    </w:p>
-    <w:p>
-      <w:r>
-        <w:t>Uncheck the perspective view from the Image Back. You will see that unless you press ctrl-1, you will not see the image at all. See the back view has disappeared</w:t>
-      </w:r>
-    </w:p>
-    <w:p>
-      <w:r>
+      <w:bookmarkEnd w:id="13"/>
+    </w:p>
+    <w:p>
+      <w:r>
+        <w:t xml:space="preserve">We also have another setting where we can set the view </w:t>
+      </w:r>
+      <w:r>
+        <w:t>to only a straight on angle</w:t>
+      </w:r>
+      <w:r>
+        <w:t>. That means you must be in Orthographic view in order to view the image</w:t>
+      </w:r>
+      <w:r>
+        <w:t>,</w:t>
+      </w:r>
+      <w:r>
+        <w:t xml:space="preserve"> and to model from it. This can be helpful, because it </w:t>
+      </w:r>
+      <w:r>
+        <w:t>keeps</w:t>
+      </w:r>
+      <w:r>
+        <w:t xml:space="preserve"> you modeling your 3D object from only one angle</w:t>
+      </w:r>
+      <w:r>
+        <w:t>. This way it will</w:t>
+      </w:r>
+      <w:r>
+        <w:t xml:space="preserve"> get lopsided because you are trying to model from all over the place.</w:t>
+      </w:r>
+    </w:p>
+    <w:p>
+      <w:r>
+        <w:t>Also with perspective set, you do not even see the orange lines from the border of the image. The entire thing is invisible unless you select the Orthographic</w:t>
+      </w:r>
+      <w:r>
+        <w:t>. Remember this is a</w:t>
+      </w:r>
+      <w:r>
+        <w:t xml:space="preserve"> setting of </w:t>
+      </w:r>
+      <w:r>
+        <w:rPr>
+          <w:rStyle w:val="BlueBoldenChar"/>
+          <w:rFonts w:eastAsiaTheme="minorHAnsi"/>
+        </w:rPr>
+        <w:t>1</w:t>
+      </w:r>
+      <w:r>
+        <w:t xml:space="preserve"> from the numpad to have</w:t>
+      </w:r>
+      <w:r>
+        <w:t xml:space="preserve"> front view,</w:t>
+      </w:r>
+      <w:r>
+        <w:t xml:space="preserve"> or</w:t>
+      </w:r>
+      <w:r>
+        <w:t xml:space="preserve"> </w:t>
+      </w:r>
+      <w:r>
+        <w:rPr>
+          <w:rStyle w:val="BlueBoldenChar"/>
+          <w:rFonts w:eastAsiaTheme="minorHAnsi"/>
+        </w:rPr>
+        <w:t>ctrl-1</w:t>
+      </w:r>
+      <w:r>
+        <w:t>, to view the</w:t>
+      </w:r>
+      <w:r>
+        <w:t xml:space="preserve"> bac</w:t>
+      </w:r>
+      <w:r>
+        <w:t xml:space="preserve">k. Oh, and </w:t>
+      </w:r>
+      <w:r>
+        <w:rPr>
+          <w:rStyle w:val="BlueBoldenChar"/>
+          <w:rFonts w:eastAsiaTheme="minorHAnsi"/>
+        </w:rPr>
+        <w:t>3</w:t>
+      </w:r>
+      <w:r>
+        <w:t xml:space="preserve"> for </w:t>
+      </w:r>
+      <w:r>
+        <w:t xml:space="preserve">or </w:t>
+      </w:r>
+      <w:r>
+        <w:rPr>
+          <w:rStyle w:val="BlueBoldenChar"/>
+          <w:rFonts w:eastAsiaTheme="minorHAnsi"/>
+        </w:rPr>
+        <w:t>ctrl 3</w:t>
+      </w:r>
+      <w:r>
+        <w:t xml:space="preserve"> for the right and left sides. </w:t>
+      </w:r>
+    </w:p>
+    <w:p>
+      <w:r>
+        <w:t xml:space="preserve">Uncheck the perspective view from the Image Back. </w:t>
+      </w:r>
+      <w:r>
+        <w:t>Now with this box unchecked, y</w:t>
+      </w:r>
+      <w:r>
+        <w:t xml:space="preserve">ou will see that unless you press </w:t>
+      </w:r>
+      <w:r>
+        <w:rPr>
+          <w:rStyle w:val="BlueBoldenChar"/>
+          <w:rFonts w:eastAsiaTheme="minorHAnsi"/>
+        </w:rPr>
+        <w:t>ctrl-1</w:t>
+      </w:r>
+      <w:r>
+        <w:t>, you will not see the image at all. See the back view has disappeared</w:t>
+      </w:r>
+      <w:r>
+        <w:t>.</w:t>
+      </w:r>
+    </w:p>
+    <w:p>
+      <w:r>
+        <w:rPr>
+          <w:noProof/>
+        </w:rPr>
         <w:drawing>
           <wp:inline distT="0" distB="0" distL="0" distR="0" wp14:anchorId="39C06CE7" wp14:editId="1E4355AF">
             <wp:extent cx="5943600" cy="2112010"/>
@@ -1852,7 +3585,7 @@
                     <pic:cNvPicPr/>
                   </pic:nvPicPr>
                   <pic:blipFill>
-                    <a:blip r:embed="rId34"/>
+                    <a:blip r:embed="rId35"/>
                     <a:stretch>
                       <a:fillRect/>
                     </a:stretch>
@@ -1873,8 +3606,10 @@
         </w:drawing>
       </w:r>
     </w:p>
-    <w:p/>
-    <w:p>
+    <w:p>
+      <w:r>
+        <w:t xml:space="preserve">Now </w:t>
+      </w:r>
       <w:r>
         <w:t xml:space="preserve">Hit </w:t>
       </w:r>
@@ -1888,9 +3623,15 @@
       <w:r>
         <w:t>, and you will see the back view.</w:t>
       </w:r>
-    </w:p>
-    <w:p>
-      <w:r>
+      <w:r>
+        <w:t xml:space="preserve"> This is your orthographic angle, and the only one that this image is visible.</w:t>
+      </w:r>
+    </w:p>
+    <w:p>
+      <w:r>
+        <w:rPr>
+          <w:noProof/>
+        </w:rPr>
         <w:drawing>
           <wp:inline distT="0" distB="0" distL="0" distR="0" wp14:anchorId="6F969842" wp14:editId="13051D61">
             <wp:extent cx="2800350" cy="2556841"/>
@@ -1907,7 +3648,7 @@
                     <pic:cNvPicPr/>
                   </pic:nvPicPr>
                   <pic:blipFill>
-                    <a:blip r:embed="rId35"/>
+                    <a:blip r:embed="rId36"/>
                     <a:stretch>
                       <a:fillRect/>
                     </a:stretch>
@@ -1941,7 +3682,13 @@
         <w:t>front view</w:t>
       </w:r>
       <w:r>
-        <w:t xml:space="preserve">, and it will start behaving in the same way. The only way you can see the image is if you hit the </w:t>
+        <w:t xml:space="preserve">, and it will start behaving in the same </w:t>
+      </w:r>
+      <w:r>
+        <w:t>manner</w:t>
+      </w:r>
+      <w:r>
+        <w:t xml:space="preserve">. The only way you can see the image is if you hit the </w:t>
       </w:r>
       <w:r>
         <w:rPr>
@@ -1956,6 +3703,9 @@
     </w:p>
     <w:p>
       <w:r>
+        <w:rPr>
+          <w:noProof/>
+        </w:rPr>
         <w:drawing>
           <wp:inline distT="0" distB="0" distL="0" distR="0" wp14:anchorId="0E577206" wp14:editId="4BBE0BD2">
             <wp:extent cx="4286848" cy="2686425"/>
@@ -1972,7 +3722,7 @@
                     <pic:cNvPicPr/>
                   </pic:nvPicPr>
                   <pic:blipFill>
-                    <a:blip r:embed="rId36"/>
+                    <a:blip r:embed="rId37"/>
                     <a:stretch>
                       <a:fillRect/>
                     </a:stretch>
@@ -2011,6 +3761,9 @@
     </w:p>
     <w:p>
       <w:r>
+        <w:rPr>
+          <w:noProof/>
+        </w:rPr>
         <w:drawing>
           <wp:inline distT="0" distB="0" distL="0" distR="0" wp14:anchorId="49E461D6" wp14:editId="598A1CD1">
             <wp:extent cx="3429479" cy="2857899"/>
@@ -2027,7 +3780,7 @@
                     <pic:cNvPicPr/>
                   </pic:nvPicPr>
                   <pic:blipFill>
-                    <a:blip r:embed="rId37"/>
+                    <a:blip r:embed="rId38"/>
                     <a:stretch>
                       <a:fillRect/>
                     </a:stretch>
@@ -2052,9 +3805,11 @@
       <w:pPr>
         <w:pStyle w:val="Heading1"/>
       </w:pPr>
+      <w:bookmarkStart w:id="14" w:name="_Toc189881343"/>
       <w:r>
         <w:t>Finish the Opacity changes for all the images</w:t>
       </w:r>
+      <w:bookmarkEnd w:id="14"/>
     </w:p>
     <w:p>
       <w:r>
@@ -2069,6 +3824,9 @@
     </w:p>
     <w:p>
       <w:r>
+        <w:rPr>
+          <w:noProof/>
+        </w:rPr>
         <w:drawing>
           <wp:inline distT="0" distB="0" distL="0" distR="0" wp14:anchorId="057CC378" wp14:editId="619BC8FC">
             <wp:extent cx="3838576" cy="2434219"/>
@@ -2085,7 +3843,7 @@
                     <pic:cNvPicPr/>
                   </pic:nvPicPr>
                   <pic:blipFill>
-                    <a:blip r:embed="rId38"/>
+                    <a:blip r:embed="rId39"/>
                     <a:stretch>
                       <a:fillRect/>
                     </a:stretch>
@@ -2108,6 +3866,9 @@
     </w:p>
     <w:p>
       <w:r>
+        <w:rPr>
+          <w:noProof/>
+        </w:rPr>
         <w:drawing>
           <wp:inline distT="0" distB="0" distL="0" distR="0" wp14:anchorId="467E5172" wp14:editId="7707664A">
             <wp:extent cx="4887007" cy="4420217"/>
@@ -2124,7 +3885,7 @@
                     <pic:cNvPicPr/>
                   </pic:nvPicPr>
                   <pic:blipFill>
-                    <a:blip r:embed="rId39"/>
+                    <a:blip r:embed="rId40"/>
                     <a:stretch>
                       <a:fillRect/>
                     </a:stretch>
@@ -2153,6 +3914,9 @@
     </w:p>
     <w:p>
       <w:r>
+        <w:rPr>
+          <w:noProof/>
+        </w:rPr>
         <w:drawing>
           <wp:inline distT="0" distB="0" distL="0" distR="0" wp14:anchorId="5C1C76B4" wp14:editId="4B02AC5C">
             <wp:extent cx="3982006" cy="2715004"/>
@@ -2169,7 +3933,7 @@
                     <pic:cNvPicPr/>
                   </pic:nvPicPr>
                   <pic:blipFill>
-                    <a:blip r:embed="rId40"/>
+                    <a:blip r:embed="rId41"/>
                     <a:stretch>
                       <a:fillRect/>
                     </a:stretch>
@@ -2193,11 +3957,29 @@
     <w:p/>
     <w:p>
       <w:r>
-        <w:t>Now for the Front, we are going to want to bring this down since the front image certainly is in front of the object and it will completely cover it, if we do not bring down the opacity for this image.</w:t>
-      </w:r>
-    </w:p>
-    <w:p>
-      <w:r>
+        <w:t xml:space="preserve">Now for the Front, we are going to want to bring this </w:t>
+      </w:r>
+      <w:r>
+        <w:t xml:space="preserve">opacity setting </w:t>
+      </w:r>
+      <w:r>
+        <w:t>down</w:t>
+      </w:r>
+      <w:r>
+        <w:t>,</w:t>
+      </w:r>
+      <w:r>
+        <w:t xml:space="preserve"> since the front image certainly is in front of the object and it will completely cover it, if we </w:t>
+      </w:r>
+      <w:r>
+        <w:t>don’t.</w:t>
+      </w:r>
+    </w:p>
+    <w:p>
+      <w:r>
+        <w:rPr>
+          <w:noProof/>
+        </w:rPr>
         <w:drawing>
           <wp:inline distT="0" distB="0" distL="0" distR="0" wp14:anchorId="26340A66" wp14:editId="7D2C5028">
             <wp:extent cx="2533650" cy="2056133"/>
@@ -2214,7 +3996,7 @@
                     <pic:cNvPicPr/>
                   </pic:nvPicPr>
                   <pic:blipFill>
-                    <a:blip r:embed="rId41"/>
+                    <a:blip r:embed="rId42"/>
                     <a:stretch>
                       <a:fillRect/>
                     </a:stretch>
@@ -2238,6 +4020,9 @@
     <w:p/>
     <w:p>
       <w:r>
+        <w:rPr>
+          <w:noProof/>
+        </w:rPr>
         <w:lastRenderedPageBreak/>
         <w:drawing>
           <wp:inline distT="0" distB="0" distL="0" distR="0" wp14:anchorId="4CFD4D4F" wp14:editId="2C8BB05C">
@@ -2255,7 +4040,7 @@
                     <pic:cNvPicPr/>
                   </pic:nvPicPr>
                   <pic:blipFill>
-                    <a:blip r:embed="rId42"/>
+                    <a:blip r:embed="rId43"/>
                     <a:stretch>
                       <a:fillRect/>
                     </a:stretch>
@@ -2279,11 +4064,29 @@
     <w:p/>
     <w:p>
       <w:r>
-        <w:t>Now we will go to the back and bring down the opacity for this one as well as without it, we will not be seeing our cube.</w:t>
-      </w:r>
-    </w:p>
-    <w:p>
-      <w:r>
+        <w:t>Now we will go to the back</w:t>
+      </w:r>
+      <w:r>
+        <w:t>,</w:t>
+      </w:r>
+      <w:r>
+        <w:t xml:space="preserve"> and bring down the opacity for this one as well</w:t>
+      </w:r>
+      <w:r>
+        <w:t xml:space="preserve">. </w:t>
+      </w:r>
+      <w:r>
+        <w:t xml:space="preserve"> </w:t>
+      </w:r>
+      <w:r>
+        <w:t>Since the reference image for the back is also blocking the view of the object.</w:t>
+      </w:r>
+    </w:p>
+    <w:p>
+      <w:r>
+        <w:rPr>
+          <w:noProof/>
+        </w:rPr>
         <w:drawing>
           <wp:inline distT="0" distB="0" distL="0" distR="0" wp14:anchorId="5224F3C7" wp14:editId="61B2230F">
             <wp:extent cx="3523919" cy="2924175"/>
@@ -2300,7 +4103,7 @@
                     <pic:cNvPicPr/>
                   </pic:nvPicPr>
                   <pic:blipFill>
-                    <a:blip r:embed="rId43"/>
+                    <a:blip r:embed="rId44"/>
                     <a:stretch>
                       <a:fillRect/>
                     </a:stretch>
@@ -2339,6 +4142,9 @@
     </w:p>
     <w:p>
       <w:r>
+        <w:rPr>
+          <w:noProof/>
+        </w:rPr>
         <w:lastRenderedPageBreak/>
         <w:drawing>
           <wp:inline distT="0" distB="0" distL="0" distR="0" wp14:anchorId="5CD903A0" wp14:editId="51643750">
@@ -2356,7 +4162,7 @@
                     <pic:cNvPicPr/>
                   </pic:nvPicPr>
                   <pic:blipFill>
-                    <a:blip r:embed="rId44"/>
+                    <a:blip r:embed="rId45"/>
                     <a:stretch>
                       <a:fillRect/>
                     </a:stretch>
@@ -2382,16 +4188,33 @@
       <w:pPr>
         <w:pStyle w:val="Heading1"/>
       </w:pPr>
+      <w:bookmarkStart w:id="15" w:name="_Toc189881344"/>
       <w:r>
         <w:t>Making the Reference Images to be non-selectable</w:t>
       </w:r>
-    </w:p>
-    <w:p>
-      <w:r>
-        <w:t xml:space="preserve">Remember, from last week’s tutorial that we are able to make these images </w:t>
-      </w:r>
-      <w:r>
-        <w:t>so that we are unable to select them, but we need to open the funnel menu in the outliner and turn on this option first.</w:t>
+      <w:bookmarkEnd w:id="15"/>
+    </w:p>
+    <w:p>
+      <w:r>
+        <w:t xml:space="preserve">Remember, from last week’s tutorial that we are able to make </w:t>
+      </w:r>
+      <w:r>
+        <w:t>elements in the outliner,</w:t>
+      </w:r>
+      <w:r>
+        <w:t xml:space="preserve"> </w:t>
+      </w:r>
+      <w:r>
+        <w:t>become un-selectable</w:t>
+      </w:r>
+      <w:r>
+        <w:t>, but we need to open the funnel menu in the outliner</w:t>
+      </w:r>
+      <w:r>
+        <w:t>,</w:t>
+      </w:r>
+      <w:r>
+        <w:t xml:space="preserve"> and turn on this option first.</w:t>
       </w:r>
     </w:p>
     <w:p>
@@ -2401,6 +4224,9 @@
     </w:p>
     <w:p>
       <w:r>
+        <w:rPr>
+          <w:noProof/>
+        </w:rPr>
         <w:drawing>
           <wp:inline distT="0" distB="0" distL="0" distR="0" wp14:anchorId="635D2D32" wp14:editId="089BD605">
             <wp:extent cx="4401164" cy="1457528"/>
@@ -2417,7 +4243,7 @@
                     <pic:cNvPicPr/>
                   </pic:nvPicPr>
                   <pic:blipFill>
-                    <a:blip r:embed="rId45"/>
+                    <a:blip r:embed="rId46"/>
                     <a:stretch>
                       <a:fillRect/>
                     </a:stretch>
@@ -2445,12 +4271,24 @@
     </w:p>
     <w:p>
       <w:r>
-        <w:t>So, now for the entire collection that holds our reference images, we want to turn that off, by hitting the button to the collection and turning it off. All of the images, which are children of the collection will be affected and will turn off too.</w:t>
+        <w:t>Turn off the selectable button that now lies to the right of the Reference images Collection</w:t>
+      </w:r>
+      <w:r>
+        <w:t>. All of the images, which are children of the collection will be affected</w:t>
+      </w:r>
+      <w:r>
+        <w:t>,</w:t>
+      </w:r>
+      <w:r>
+        <w:t xml:space="preserve"> and will turn off too.</w:t>
       </w:r>
     </w:p>
     <w:p/>
     <w:p>
       <w:r>
+        <w:rPr>
+          <w:noProof/>
+        </w:rPr>
         <w:lastRenderedPageBreak/>
         <w:drawing>
           <wp:inline distT="0" distB="0" distL="0" distR="0" wp14:anchorId="5B6BFB3E" wp14:editId="58924F9D">
@@ -2468,7 +4306,7 @@
                     <pic:cNvPicPr/>
                   </pic:nvPicPr>
                   <pic:blipFill>
-                    <a:blip r:embed="rId46"/>
+                    <a:blip r:embed="rId47"/>
                     <a:stretch>
                       <a:fillRect/>
                     </a:stretch>
@@ -2496,13 +4334,16 @@
     </w:p>
     <w:p>
       <w:r>
-        <w:t xml:space="preserve">The more reference images that you have, the better. You can have top views and bottom views, and some even have views from different perspective angle while in side view. But this is a good start to begin modeling. But aside from that, this is about it for this tutorial. </w:t>
+        <w:t xml:space="preserve">The more reference images that you have, the better. You can have top views and bottom views, and some even have views from different perspective angle while in side view. </w:t>
+      </w:r>
+      <w:r>
+        <w:t>Reference Images are a great way to start any project, and this is a great way to end this tutorial.</w:t>
       </w:r>
     </w:p>
     <w:p/>
     <w:p/>
     <w:sectPr>
-      <w:headerReference w:type="default" r:id="rId47"/>
+      <w:headerReference w:type="default" r:id="rId48"/>
       <w:pgSz w:w="12240" w:h="15840"/>
       <w:pgMar w:top="1440" w:right="1440" w:bottom="1440" w:left="1440" w:header="720" w:footer="720" w:gutter="0"/>
       <w:cols w:space="720"/>
@@ -4296,7 +6137,6 @@
     <w:basedOn w:val="Heading1"/>
     <w:next w:val="Normal"/>
     <w:uiPriority w:val="39"/>
-    <w:semiHidden/>
     <w:unhideWhenUsed/>
     <w:qFormat/>
     <w:rsid w:val="00F6446E"/>
@@ -4671,6 +6511,18 @@
       <w:color w:val="954F72" w:themeColor="followedHyperlink"/>
       <w:u w:val="single"/>
     </w:rPr>
+  </w:style>
+  <w:style w:type="paragraph" w:styleId="TOC1">
+    <w:name w:val="toc 1"/>
+    <w:basedOn w:val="Normal"/>
+    <w:next w:val="Normal"/>
+    <w:autoRedefine/>
+    <w:uiPriority w:val="39"/>
+    <w:unhideWhenUsed/>
+    <w:rsid w:val="00F84297"/>
+    <w:pPr>
+      <w:spacing w:after="100"/>
+    </w:pPr>
   </w:style>
 </w:styles>
 </file>
@@ -5015,4 +6867,16 @@
     </a:ext>
   </a:extLst>
 </a:theme>
+</file>
+
+<file path=customXml/item1.xml><?xml version="1.0" encoding="utf-8"?>
+<b:Sources xmlns:b="http://schemas.openxmlformats.org/officeDocument/2006/bibliography" xmlns="http://schemas.openxmlformats.org/officeDocument/2006/bibliography" SelectedStyle="\APASixthEditionOfficeOnline.xsl" StyleName="APA" Version="6"/>
+</file>
+
+<file path=customXml/itemProps1.xml><?xml version="1.0" encoding="utf-8"?>
+<ds:datastoreItem xmlns:ds="http://schemas.openxmlformats.org/officeDocument/2006/customXml" ds:itemID="{31C2B573-5192-46E4-8B55-1B4B2FC87945}">
+  <ds:schemaRefs>
+    <ds:schemaRef ds:uri="http://schemas.openxmlformats.org/officeDocument/2006/bibliography"/>
+  </ds:schemaRefs>
+</ds:datastoreItem>
 </file>
</xml_diff>